<commit_message>
Adding Select all Methods for Trainers and Trainees to Display data as a Table
</commit_message>
<xml_diff>
--- a/Final_JAVA_Project_CoverLetter.docx
+++ b/Final_JAVA_Project_CoverLetter.docx
@@ -904,6 +904,29 @@
         </w:rPr>
         <w:t xml:space="preserve"> inherits from Person.</w:t>
       </w:r>
+      <w:r>
+        <w:rPr>
+          <w:rFonts w:asciiTheme="majorBidi" w:hAnsiTheme="majorBidi" w:cstheme="majorBidi"/>
+          <w:b/>
+          <w:bCs/>
+          <w:sz w:val="24"/>
+          <w:szCs w:val="24"/>
+          <w:lang w:bidi="ar-EG"/>
+        </w:rPr>
+        <w:t xml:space="preserve"> </w:t>
+      </w:r>
+      <w:r>
+        <w:rPr>
+          <w:rFonts w:asciiTheme="majorBidi" w:hAnsiTheme="majorBidi" w:cstheme="majorBidi"/>
+          <w:b/>
+          <w:bCs/>
+          <w:color w:val="ED7D31" w:themeColor="accent2"/>
+          <w:sz w:val="24"/>
+          <w:szCs w:val="24"/>
+          <w:lang w:bidi="ar-EG"/>
+        </w:rPr>
+        <w:t>(Trainer is a Person)</w:t>
+      </w:r>
     </w:p>
     <w:p>
       <w:pPr>
@@ -944,6 +967,53 @@
         </w:rPr>
         <w:t xml:space="preserve"> inherits from Person.</w:t>
       </w:r>
+      <w:r>
+        <w:rPr>
+          <w:rFonts w:asciiTheme="majorBidi" w:hAnsiTheme="majorBidi" w:cstheme="majorBidi"/>
+          <w:b/>
+          <w:bCs/>
+          <w:sz w:val="24"/>
+          <w:szCs w:val="24"/>
+          <w:lang w:bidi="ar-EG"/>
+        </w:rPr>
+        <w:t xml:space="preserve"> </w:t>
+      </w:r>
+      <w:r>
+        <w:rPr>
+          <w:rFonts w:asciiTheme="majorBidi" w:hAnsiTheme="majorBidi" w:cstheme="majorBidi"/>
+          <w:b/>
+          <w:bCs/>
+          <w:color w:val="ED7D31" w:themeColor="accent2"/>
+          <w:sz w:val="24"/>
+          <w:szCs w:val="24"/>
+          <w:lang w:bidi="ar-EG"/>
+        </w:rPr>
+        <w:t>(Traine</w:t>
+      </w:r>
+      <w:r>
+        <w:rPr>
+          <w:rFonts w:asciiTheme="majorBidi" w:hAnsiTheme="majorBidi" w:cstheme="majorBidi"/>
+          <w:b/>
+          <w:bCs/>
+          <w:color w:val="ED7D31" w:themeColor="accent2"/>
+          <w:sz w:val="24"/>
+          <w:szCs w:val="24"/>
+          <w:lang w:bidi="ar-EG"/>
+        </w:rPr>
+        <w:t>e</w:t>
+      </w:r>
+      <w:r>
+        <w:rPr>
+          <w:rFonts w:asciiTheme="majorBidi" w:hAnsiTheme="majorBidi" w:cstheme="majorBidi"/>
+          <w:b/>
+          <w:bCs/>
+          <w:color w:val="ED7D31" w:themeColor="accent2"/>
+          <w:sz w:val="24"/>
+          <w:szCs w:val="24"/>
+          <w:lang w:bidi="ar-EG"/>
+        </w:rPr>
+        <w:t xml:space="preserve"> is a Person)</w:t>
+      </w:r>
     </w:p>
     <w:p>
       <w:pPr>
@@ -984,6 +1054,53 @@
         </w:rPr>
         <w:t xml:space="preserve"> inherits from Person.</w:t>
       </w:r>
+      <w:r>
+        <w:rPr>
+          <w:rFonts w:asciiTheme="majorBidi" w:hAnsiTheme="majorBidi" w:cstheme="majorBidi"/>
+          <w:b/>
+          <w:bCs/>
+          <w:sz w:val="24"/>
+          <w:szCs w:val="24"/>
+          <w:lang w:bidi="ar-EG"/>
+        </w:rPr>
+        <w:t xml:space="preserve"> </w:t>
+      </w:r>
+      <w:r>
+        <w:rPr>
+          <w:rFonts w:asciiTheme="majorBidi" w:hAnsiTheme="majorBidi" w:cstheme="majorBidi"/>
+          <w:b/>
+          <w:bCs/>
+          <w:color w:val="ED7D31" w:themeColor="accent2"/>
+          <w:sz w:val="24"/>
+          <w:szCs w:val="24"/>
+          <w:lang w:bidi="ar-EG"/>
+        </w:rPr>
+        <w:t>(</w:t>
+      </w:r>
+      <w:r>
+        <w:rPr>
+          <w:rFonts w:asciiTheme="majorBidi" w:hAnsiTheme="majorBidi" w:cstheme="majorBidi"/>
+          <w:b/>
+          <w:bCs/>
+          <w:color w:val="ED7D31" w:themeColor="accent2"/>
+          <w:sz w:val="24"/>
+          <w:szCs w:val="24"/>
+          <w:lang w:bidi="ar-EG"/>
+        </w:rPr>
+        <w:t>Admin</w:t>
+      </w:r>
+      <w:r>
+        <w:rPr>
+          <w:rFonts w:asciiTheme="majorBidi" w:hAnsiTheme="majorBidi" w:cstheme="majorBidi"/>
+          <w:b/>
+          <w:bCs/>
+          <w:color w:val="ED7D31" w:themeColor="accent2"/>
+          <w:sz w:val="24"/>
+          <w:szCs w:val="24"/>
+          <w:lang w:bidi="ar-EG"/>
+        </w:rPr>
+        <w:t xml:space="preserve"> is a Person)</w:t>
+      </w:r>
     </w:p>
     <w:p>
       <w:pPr>
@@ -1024,6 +1141,77 @@
         </w:rPr>
         <w:t xml:space="preserve"> inherits from Admin.</w:t>
       </w:r>
+      <w:r>
+        <w:rPr>
+          <w:rFonts w:asciiTheme="majorBidi" w:hAnsiTheme="majorBidi" w:cstheme="majorBidi"/>
+          <w:b/>
+          <w:bCs/>
+          <w:sz w:val="24"/>
+          <w:szCs w:val="24"/>
+          <w:lang w:bidi="ar-EG"/>
+        </w:rPr>
+        <w:t xml:space="preserve"> </w:t>
+      </w:r>
+      <w:r>
+        <w:rPr>
+          <w:rFonts w:asciiTheme="majorBidi" w:hAnsiTheme="majorBidi" w:cstheme="majorBidi"/>
+          <w:b/>
+          <w:bCs/>
+          <w:color w:val="ED7D31" w:themeColor="accent2"/>
+          <w:sz w:val="24"/>
+          <w:szCs w:val="24"/>
+          <w:lang w:bidi="ar-EG"/>
+        </w:rPr>
+        <w:t>(</w:t>
+      </w:r>
+      <w:r>
+        <w:rPr>
+          <w:rFonts w:asciiTheme="majorBidi" w:hAnsiTheme="majorBidi" w:cstheme="majorBidi"/>
+          <w:b/>
+          <w:bCs/>
+          <w:color w:val="ED7D31" w:themeColor="accent2"/>
+          <w:sz w:val="24"/>
+          <w:szCs w:val="24"/>
+          <w:lang w:bidi="ar-EG"/>
+        </w:rPr>
+        <w:t>Manager</w:t>
+      </w:r>
+      <w:r>
+        <w:rPr>
+          <w:rFonts w:asciiTheme="majorBidi" w:hAnsiTheme="majorBidi" w:cstheme="majorBidi"/>
+          <w:b/>
+          <w:bCs/>
+          <w:color w:val="ED7D31" w:themeColor="accent2"/>
+          <w:sz w:val="24"/>
+          <w:szCs w:val="24"/>
+          <w:lang w:bidi="ar-EG"/>
+        </w:rPr>
+        <w:t xml:space="preserve"> is </w:t>
+      </w:r>
+      <w:r>
+        <w:rPr>
+          <w:rFonts w:asciiTheme="majorBidi" w:hAnsiTheme="majorBidi" w:cstheme="majorBidi"/>
+          <w:b/>
+          <w:bCs/>
+          <w:color w:val="ED7D31" w:themeColor="accent2"/>
+          <w:sz w:val="24"/>
+          <w:szCs w:val="24"/>
+          <w:lang w:bidi="ar-EG"/>
+        </w:rPr>
+        <w:t>an Admin</w:t>
+      </w:r>
+      <w:r>
+        <w:rPr>
+          <w:rFonts w:asciiTheme="majorBidi" w:hAnsiTheme="majorBidi" w:cstheme="majorBidi"/>
+          <w:b/>
+          <w:bCs/>
+          <w:color w:val="ED7D31" w:themeColor="accent2"/>
+          <w:sz w:val="24"/>
+          <w:szCs w:val="24"/>
+          <w:lang w:bidi="ar-EG"/>
+        </w:rPr>
+        <w:t>)</w:t>
+      </w:r>
     </w:p>
     <w:p>
       <w:pPr>
@@ -1728,7 +1916,7 @@
         <mc:AlternateContent>
           <mc:Choice Requires="wpc">
             <w:drawing>
-              <wp:inline distT="0" distB="0" distL="0" distR="0" wp14:anchorId="1D41E427" wp14:editId="453A7837">
+              <wp:inline distT="0" distB="0" distL="0" distR="0" wp14:anchorId="1D41E427" wp14:editId="70696658">
                 <wp:extent cx="5486400" cy="7505700"/>
                 <wp:effectExtent l="0" t="0" r="0" b="0"/>
                 <wp:docPr id="432283272" name="Canvas 1"/>
@@ -2087,7 +2275,6 @@
                                 <w:t xml:space="preserve">Override </w:t>
                               </w:r>
                               <w:proofErr w:type="spellStart"/>
-                              <w:proofErr w:type="gramStart"/>
                               <w:r>
                                 <w:rPr>
                                   <w:rFonts w:asciiTheme="majorBidi" w:hAnsiTheme="majorBidi" w:cstheme="majorBidi"/>
@@ -2103,16 +2290,7 @@
                                   <w:sz w:val="24"/>
                                   <w:szCs w:val="24"/>
                                 </w:rPr>
-                                <w:t>(</w:t>
-                              </w:r>
-                              <w:proofErr w:type="gramEnd"/>
-                              <w:r>
-                                <w:rPr>
-                                  <w:rFonts w:asciiTheme="majorBidi" w:hAnsiTheme="majorBidi" w:cstheme="majorBidi"/>
-                                  <w:sz w:val="24"/>
-                                  <w:szCs w:val="24"/>
-                                </w:rPr>
-                                <w:t>);</w:t>
+                                <w:t>();</w:t>
                               </w:r>
                             </w:p>
                           </w:txbxContent>
@@ -2364,7 +2542,6 @@
                                 <w:t xml:space="preserve">Override </w:t>
                               </w:r>
                               <w:proofErr w:type="spellStart"/>
-                              <w:proofErr w:type="gramStart"/>
                               <w:r>
                                 <w:rPr>
                                   <w:rFonts w:asciiTheme="majorBidi" w:eastAsia="Calibri" w:hAnsiTheme="majorBidi" w:cstheme="majorBidi"/>
@@ -2380,16 +2557,7 @@
                                   <w:sz w:val="24"/>
                                   <w:szCs w:val="24"/>
                                 </w:rPr>
-                                <w:t>(</w:t>
-                              </w:r>
-                              <w:proofErr w:type="gramEnd"/>
-                              <w:r>
-                                <w:rPr>
-                                  <w:rFonts w:asciiTheme="majorBidi" w:eastAsia="Calibri" w:hAnsiTheme="majorBidi" w:cstheme="majorBidi"/>
-                                  <w:sz w:val="24"/>
-                                  <w:szCs w:val="24"/>
-                                </w:rPr>
-                                <w:t>);</w:t>
+                                <w:t>();</w:t>
                               </w:r>
                             </w:p>
                             <w:p>
@@ -2402,7 +2570,6 @@
                                 </w:rPr>
                               </w:pPr>
                               <w:proofErr w:type="spellStart"/>
-                              <w:proofErr w:type="gramStart"/>
                               <w:r>
                                 <w:rPr>
                                   <w:rFonts w:asciiTheme="majorBidi" w:eastAsia="Calibri" w:hAnsiTheme="majorBidi" w:cstheme="majorBidi"/>
@@ -2418,16 +2585,7 @@
                                   <w:sz w:val="24"/>
                                   <w:szCs w:val="24"/>
                                 </w:rPr>
-                                <w:t>(</w:t>
-                              </w:r>
-                              <w:proofErr w:type="gramEnd"/>
-                              <w:r>
-                                <w:rPr>
-                                  <w:rFonts w:asciiTheme="majorBidi" w:eastAsia="Calibri" w:hAnsiTheme="majorBidi" w:cstheme="majorBidi"/>
-                                  <w:sz w:val="24"/>
-                                  <w:szCs w:val="24"/>
-                                </w:rPr>
-                                <w:t>double rate);</w:t>
+                                <w:t>(double rate);</w:t>
                               </w:r>
                             </w:p>
                           </w:txbxContent>
@@ -2444,8 +2602,8 @@
                         <wps:cNvSpPr/>
                         <wps:spPr>
                           <a:xfrm>
-                            <a:off x="3441700" y="2107860"/>
-                            <a:ext cx="1991360" cy="1981200"/>
+                            <a:off x="3345180" y="2107860"/>
+                            <a:ext cx="2087880" cy="1981200"/>
                           </a:xfrm>
                           <a:prstGeom prst="rect">
                             <a:avLst/>
@@ -2542,6 +2700,15 @@
                               <w:r>
                                 <w:rPr>
                                   <w:rFonts w:asciiTheme="majorBidi" w:eastAsia="Calibri" w:hAnsiTheme="majorBidi" w:cstheme="majorBidi"/>
+                                  <w:color w:val="ED7D31" w:themeColor="accent2"/>
+                                  <w:sz w:val="24"/>
+                                  <w:szCs w:val="24"/>
+                                </w:rPr>
+                                <w:t xml:space="preserve">Has </w:t>
+                              </w:r>
+                              <w:r>
+                                <w:rPr>
+                                  <w:rFonts w:asciiTheme="majorBidi" w:eastAsia="Calibri" w:hAnsiTheme="majorBidi" w:cstheme="majorBidi"/>
                                   <w:sz w:val="24"/>
                                   <w:szCs w:val="24"/>
                                 </w:rPr>
@@ -2583,6 +2750,15 @@
                                   <w:szCs w:val="24"/>
                                 </w:rPr>
                               </w:pPr>
+                              <w:r>
+                                <w:rPr>
+                                  <w:rFonts w:asciiTheme="majorBidi" w:eastAsia="Calibri" w:hAnsiTheme="majorBidi" w:cstheme="majorBidi"/>
+                                  <w:color w:val="ED7D31" w:themeColor="accent2"/>
+                                  <w:sz w:val="24"/>
+                                  <w:szCs w:val="24"/>
+                                </w:rPr>
+                                <w:t xml:space="preserve">Has </w:t>
+                              </w:r>
                               <w:proofErr w:type="spellStart"/>
                               <w:r>
                                 <w:rPr>
@@ -2701,7 +2877,6 @@
                                 <w:t xml:space="preserve">Override </w:t>
                               </w:r>
                               <w:proofErr w:type="spellStart"/>
-                              <w:proofErr w:type="gramStart"/>
                               <w:r>
                                 <w:rPr>
                                   <w:rFonts w:asciiTheme="majorBidi" w:eastAsia="Calibri" w:hAnsiTheme="majorBidi" w:cstheme="majorBidi"/>
@@ -2717,16 +2892,7 @@
                                   <w:sz w:val="24"/>
                                   <w:szCs w:val="24"/>
                                 </w:rPr>
-                                <w:t>(</w:t>
-                              </w:r>
-                              <w:proofErr w:type="gramEnd"/>
-                              <w:r>
-                                <w:rPr>
-                                  <w:rFonts w:asciiTheme="majorBidi" w:eastAsia="Calibri" w:hAnsiTheme="majorBidi" w:cstheme="majorBidi"/>
-                                  <w:sz w:val="24"/>
-                                  <w:szCs w:val="24"/>
-                                </w:rPr>
-                                <w:t>);</w:t>
+                                <w:t>();</w:t>
                               </w:r>
                             </w:p>
                             <w:p>
@@ -2739,7 +2905,6 @@
                                 </w:rPr>
                               </w:pPr>
                               <w:proofErr w:type="spellStart"/>
-                              <w:proofErr w:type="gramStart"/>
                               <w:r>
                                 <w:rPr>
                                   <w:rFonts w:asciiTheme="majorBidi" w:eastAsia="Calibri" w:hAnsiTheme="majorBidi" w:cstheme="majorBidi"/>
@@ -2765,7 +2930,6 @@
                                 </w:rPr>
                                 <w:t>(</w:t>
                               </w:r>
-                              <w:proofErr w:type="gramEnd"/>
                               <w:r>
                                 <w:rPr>
                                   <w:rFonts w:asciiTheme="majorBidi" w:eastAsia="Calibri" w:hAnsiTheme="majorBidi" w:cstheme="majorBidi"/>
@@ -2909,7 +3073,6 @@
                                 </w:rPr>
                               </w:pPr>
                               <w:proofErr w:type="spellStart"/>
-                              <w:proofErr w:type="gramStart"/>
                               <w:r>
                                 <w:rPr>
                                   <w:rFonts w:asciiTheme="majorBidi" w:eastAsia="Calibri" w:hAnsiTheme="majorBidi" w:cstheme="majorBidi"/>
@@ -2928,7 +3091,6 @@
                                 <w:t>(</w:t>
                               </w:r>
                               <w:proofErr w:type="spellStart"/>
-                              <w:proofErr w:type="gramEnd"/>
                               <w:r>
                                 <w:rPr>
                                   <w:rFonts w:asciiTheme="majorBidi" w:eastAsia="Calibri" w:hAnsiTheme="majorBidi" w:cstheme="majorBidi"/>
@@ -2965,7 +3127,6 @@
                                 </w:rPr>
                               </w:pPr>
                               <w:proofErr w:type="spellStart"/>
-                              <w:proofErr w:type="gramStart"/>
                               <w:r>
                                 <w:rPr>
                                   <w:rFonts w:asciiTheme="majorBidi" w:eastAsia="Calibri" w:hAnsiTheme="majorBidi" w:cstheme="majorBidi"/>
@@ -2984,7 +3145,6 @@
                                 <w:t>(</w:t>
                               </w:r>
                               <w:proofErr w:type="spellStart"/>
-                              <w:proofErr w:type="gramEnd"/>
                               <w:r>
                                 <w:rPr>
                                   <w:rFonts w:asciiTheme="majorBidi" w:eastAsia="Calibri" w:hAnsiTheme="majorBidi" w:cstheme="majorBidi"/>
@@ -3021,7 +3181,6 @@
                                 </w:rPr>
                               </w:pPr>
                               <w:proofErr w:type="spellStart"/>
-                              <w:proofErr w:type="gramStart"/>
                               <w:r>
                                 <w:rPr>
                                   <w:rFonts w:asciiTheme="majorBidi" w:eastAsia="Calibri" w:hAnsiTheme="majorBidi" w:cstheme="majorBidi"/>
@@ -3039,7 +3198,6 @@
                                 </w:rPr>
                                 <w:t>(</w:t>
                               </w:r>
-                              <w:proofErr w:type="gramEnd"/>
                               <w:r>
                                 <w:rPr>
                                   <w:rFonts w:asciiTheme="majorBidi" w:eastAsia="Calibri" w:hAnsiTheme="majorBidi" w:cstheme="majorBidi"/>
@@ -3111,7 +3269,6 @@
                                 </w:rPr>
                               </w:pPr>
                               <w:proofErr w:type="spellStart"/>
-                              <w:proofErr w:type="gramStart"/>
                               <w:r>
                                 <w:rPr>
                                   <w:rFonts w:asciiTheme="majorBidi" w:eastAsia="Calibri" w:hAnsiTheme="majorBidi" w:cstheme="majorBidi"/>
@@ -3129,7 +3286,6 @@
                                 </w:rPr>
                                 <w:t>(</w:t>
                               </w:r>
-                              <w:proofErr w:type="gramEnd"/>
                               <w:r>
                                 <w:rPr>
                                   <w:rFonts w:asciiTheme="majorBidi" w:eastAsia="Calibri" w:hAnsiTheme="majorBidi" w:cstheme="majorBidi"/>
@@ -3157,7 +3313,6 @@
                                 </w:rPr>
                               </w:pPr>
                               <w:proofErr w:type="spellStart"/>
-                              <w:proofErr w:type="gramStart"/>
                               <w:r>
                                 <w:rPr>
                                   <w:rFonts w:asciiTheme="majorBidi" w:eastAsia="Calibri" w:hAnsiTheme="majorBidi" w:cstheme="majorBidi"/>
@@ -3175,7 +3330,6 @@
                                 </w:rPr>
                                 <w:t>(</w:t>
                               </w:r>
-                              <w:proofErr w:type="gramEnd"/>
                               <w:r>
                                 <w:rPr>
                                   <w:rFonts w:asciiTheme="majorBidi" w:eastAsia="Calibri" w:hAnsiTheme="majorBidi" w:cstheme="majorBidi"/>
@@ -3203,7 +3357,6 @@
                                 </w:rPr>
                               </w:pPr>
                               <w:proofErr w:type="spellStart"/>
-                              <w:proofErr w:type="gramStart"/>
                               <w:r>
                                 <w:rPr>
                                   <w:rFonts w:asciiTheme="majorBidi" w:eastAsia="Calibri" w:hAnsiTheme="majorBidi" w:cstheme="majorBidi"/>
@@ -3221,7 +3374,6 @@
                                 </w:rPr>
                                 <w:t>(</w:t>
                               </w:r>
-                              <w:proofErr w:type="gramEnd"/>
                               <w:r>
                                 <w:rPr>
                                   <w:rFonts w:asciiTheme="majorBidi" w:eastAsia="Calibri" w:hAnsiTheme="majorBidi" w:cstheme="majorBidi"/>
@@ -3249,7 +3401,6 @@
                                 </w:rPr>
                               </w:pPr>
                               <w:proofErr w:type="spellStart"/>
-                              <w:proofErr w:type="gramStart"/>
                               <w:r>
                                 <w:rPr>
                                   <w:rFonts w:asciiTheme="majorBidi" w:eastAsia="Calibri" w:hAnsiTheme="majorBidi" w:cstheme="majorBidi"/>
@@ -3267,7 +3418,6 @@
                                 </w:rPr>
                                 <w:t>(</w:t>
                               </w:r>
-                              <w:proofErr w:type="gramEnd"/>
                               <w:r>
                                 <w:rPr>
                                   <w:rFonts w:asciiTheme="majorBidi" w:eastAsia="Calibri" w:hAnsiTheme="majorBidi" w:cstheme="majorBidi"/>
@@ -3473,7 +3623,6 @@
                                 </w:rPr>
                               </w:pPr>
                               <w:proofErr w:type="spellStart"/>
-                              <w:proofErr w:type="gramStart"/>
                               <w:r>
                                 <w:rPr>
                                   <w:rFonts w:asciiTheme="majorBidi" w:eastAsia="Calibri" w:hAnsiTheme="majorBidi" w:cstheme="majorBidi"/>
@@ -3489,16 +3638,7 @@
                                   <w:sz w:val="24"/>
                                   <w:szCs w:val="24"/>
                                 </w:rPr>
-                                <w:t>(</w:t>
-                              </w:r>
-                              <w:proofErr w:type="gramEnd"/>
-                              <w:r>
-                                <w:rPr>
-                                  <w:rFonts w:asciiTheme="majorBidi" w:eastAsia="Calibri" w:hAnsiTheme="majorBidi" w:cstheme="majorBidi"/>
-                                  <w:sz w:val="24"/>
-                                  <w:szCs w:val="24"/>
-                                </w:rPr>
-                                <w:t>Admin admin);</w:t>
+                                <w:t>(Admin admin);</w:t>
                               </w:r>
                             </w:p>
                             <w:p>
@@ -3511,7 +3651,6 @@
                                 </w:rPr>
                               </w:pPr>
                               <w:proofErr w:type="spellStart"/>
-                              <w:proofErr w:type="gramStart"/>
                               <w:r>
                                 <w:rPr>
                                   <w:rFonts w:asciiTheme="majorBidi" w:eastAsia="Calibri" w:hAnsiTheme="majorBidi" w:cstheme="majorBidi"/>
@@ -3527,16 +3666,7 @@
                                   <w:sz w:val="24"/>
                                   <w:szCs w:val="24"/>
                                 </w:rPr>
-                                <w:t>(</w:t>
-                              </w:r>
-                              <w:proofErr w:type="gramEnd"/>
-                              <w:r>
-                                <w:rPr>
-                                  <w:rFonts w:asciiTheme="majorBidi" w:eastAsia="Calibri" w:hAnsiTheme="majorBidi" w:cstheme="majorBidi"/>
-                                  <w:sz w:val="24"/>
-                                  <w:szCs w:val="24"/>
-                                </w:rPr>
-                                <w:t>Admin admin);</w:t>
+                                <w:t>(Admin admin);</w:t>
                               </w:r>
                             </w:p>
                           </w:txbxContent>
@@ -3589,12 +3719,12 @@
                         </wps:cNvCnPr>
                         <wps:spPr>
                           <a:xfrm rot="16200000" flipH="1">
-                            <a:off x="3481240" y="1151720"/>
-                            <a:ext cx="1079160" cy="833120"/>
+                            <a:off x="3457110" y="1175850"/>
+                            <a:ext cx="1079160" cy="784860"/>
                           </a:xfrm>
                           <a:prstGeom prst="bentConnector3">
                             <a:avLst>
-                              <a:gd name="adj1" fmla="val 573"/>
+                              <a:gd name="adj1" fmla="val 2691"/>
                             </a:avLst>
                           </a:prstGeom>
                           <a:ln>
@@ -3617,6 +3747,627 @@
                         </wps:style>
                         <wps:bodyPr/>
                       </wps:wsp>
+                      <wps:wsp>
+                        <wps:cNvPr id="1685603519" name="Text Box 1685603519"/>
+                        <wps:cNvSpPr txBox="1"/>
+                        <wps:spPr>
+                          <a:xfrm>
+                            <a:off x="640080" y="1348740"/>
+                            <a:ext cx="822960" cy="342900"/>
+                          </a:xfrm>
+                          <a:prstGeom prst="rect">
+                            <a:avLst/>
+                          </a:prstGeom>
+                          <a:solidFill>
+                            <a:schemeClr val="lt1"/>
+                          </a:solidFill>
+                          <a:ln w="6350">
+                            <a:solidFill>
+                              <a:prstClr val="black"/>
+                            </a:solidFill>
+                          </a:ln>
+                        </wps:spPr>
+                        <wps:txbx>
+                          <w:txbxContent>
+                            <w:p>
+                              <w:pPr>
+                                <w:jc w:val="center"/>
+                                <w:rPr>
+                                  <w:b/>
+                                  <w:bCs/>
+                                  <w:color w:val="ED7D31" w:themeColor="accent2"/>
+                                  <w:sz w:val="28"/>
+                                  <w:szCs w:val="28"/>
+                                </w:rPr>
+                              </w:pPr>
+                              <w:r>
+                                <w:rPr>
+                                  <w:b/>
+                                  <w:bCs/>
+                                  <w:color w:val="ED7D31" w:themeColor="accent2"/>
+                                  <w:sz w:val="28"/>
+                                  <w:szCs w:val="28"/>
+                                </w:rPr>
+                                <w:t>Inherits</w:t>
+                              </w:r>
+                            </w:p>
+                          </w:txbxContent>
+                        </wps:txbx>
+                        <wps:bodyPr rot="0" spcFirstLastPara="0" vertOverflow="overflow" horzOverflow="overflow" vert="horz" wrap="square" lIns="91440" tIns="45720" rIns="91440" bIns="45720" numCol="1" spcCol="0" rtlCol="0" fromWordArt="0" anchor="t" anchorCtr="0" forceAA="0" compatLnSpc="1">
+                          <a:prstTxWarp prst="textNoShape">
+                            <a:avLst/>
+                          </a:prstTxWarp>
+                          <a:noAutofit/>
+                        </wps:bodyPr>
+                      </wps:wsp>
+                      <wps:wsp>
+                        <wps:cNvPr id="1302816194" name="Text Box 1"/>
+                        <wps:cNvSpPr txBox="1"/>
+                        <wps:spPr>
+                          <a:xfrm>
+                            <a:off x="3982380" y="1277280"/>
+                            <a:ext cx="822960" cy="342900"/>
+                          </a:xfrm>
+                          <a:prstGeom prst="rect">
+                            <a:avLst/>
+                          </a:prstGeom>
+                          <a:solidFill>
+                            <a:schemeClr val="lt1"/>
+                          </a:solidFill>
+                          <a:ln w="6350">
+                            <a:solidFill>
+                              <a:prstClr val="black"/>
+                            </a:solidFill>
+                          </a:ln>
+                        </wps:spPr>
+                        <wps:txbx>
+                          <w:txbxContent>
+                            <w:p>
+                              <w:pPr>
+                                <w:spacing w:line="256" w:lineRule="auto"/>
+                                <w:jc w:val="center"/>
+                                <w:rPr>
+                                  <w:rFonts w:ascii="Calibri" w:eastAsia="Calibri" w:hAnsi="Calibri" w:cs="Arial"/>
+                                  <w:b/>
+                                  <w:bCs/>
+                                  <w:color w:val="ED7D31"/>
+                                  <w:sz w:val="28"/>
+                                  <w:szCs w:val="28"/>
+                                  <w14:ligatures w14:val="none"/>
+                                </w:rPr>
+                              </w:pPr>
+                              <w:r>
+                                <w:rPr>
+                                  <w:rFonts w:ascii="Calibri" w:eastAsia="Calibri" w:hAnsi="Calibri" w:cs="Arial"/>
+                                  <w:b/>
+                                  <w:bCs/>
+                                  <w:color w:val="ED7D31"/>
+                                  <w:sz w:val="28"/>
+                                  <w:szCs w:val="28"/>
+                                </w:rPr>
+                                <w:t>Inherits</w:t>
+                              </w:r>
+                            </w:p>
+                          </w:txbxContent>
+                        </wps:txbx>
+                        <wps:bodyPr rot="0" spcFirstLastPara="0" vert="horz" wrap="square" lIns="91440" tIns="45720" rIns="91440" bIns="45720" numCol="1" spcCol="0" rtlCol="0" fromWordArt="0" anchor="t" anchorCtr="0" forceAA="0" compatLnSpc="1">
+                          <a:prstTxWarp prst="textNoShape">
+                            <a:avLst/>
+                          </a:prstTxWarp>
+                          <a:noAutofit/>
+                        </wps:bodyPr>
+                      </wps:wsp>
+                      <wps:wsp>
+                        <wps:cNvPr id="2079091115" name="Text Box 1"/>
+                        <wps:cNvSpPr txBox="1"/>
+                        <wps:spPr>
+                          <a:xfrm>
+                            <a:off x="2336460" y="3098460"/>
+                            <a:ext cx="822960" cy="342900"/>
+                          </a:xfrm>
+                          <a:prstGeom prst="rect">
+                            <a:avLst/>
+                          </a:prstGeom>
+                          <a:solidFill>
+                            <a:schemeClr val="lt1"/>
+                          </a:solidFill>
+                          <a:ln w="6350">
+                            <a:solidFill>
+                              <a:prstClr val="black"/>
+                            </a:solidFill>
+                          </a:ln>
+                        </wps:spPr>
+                        <wps:txbx>
+                          <w:txbxContent>
+                            <w:p>
+                              <w:pPr>
+                                <w:spacing w:line="256" w:lineRule="auto"/>
+                                <w:jc w:val="center"/>
+                                <w:rPr>
+                                  <w:rFonts w:ascii="Calibri" w:eastAsia="Calibri" w:hAnsi="Calibri" w:cs="Arial"/>
+                                  <w:b/>
+                                  <w:bCs/>
+                                  <w:color w:val="ED7D31"/>
+                                  <w:sz w:val="28"/>
+                                  <w:szCs w:val="28"/>
+                                  <w14:ligatures w14:val="none"/>
+                                </w:rPr>
+                              </w:pPr>
+                              <w:r>
+                                <w:rPr>
+                                  <w:rFonts w:ascii="Calibri" w:eastAsia="Calibri" w:hAnsi="Calibri" w:cs="Arial"/>
+                                  <w:b/>
+                                  <w:bCs/>
+                                  <w:color w:val="ED7D31"/>
+                                  <w:sz w:val="28"/>
+                                  <w:szCs w:val="28"/>
+                                </w:rPr>
+                                <w:t>Inherits</w:t>
+                              </w:r>
+                            </w:p>
+                          </w:txbxContent>
+                        </wps:txbx>
+                        <wps:bodyPr rot="0" spcFirstLastPara="0" vert="horz" wrap="square" lIns="91440" tIns="45720" rIns="91440" bIns="45720" numCol="1" spcCol="0" rtlCol="0" fromWordArt="0" anchor="t" anchorCtr="0" forceAA="0" compatLnSpc="1">
+                          <a:prstTxWarp prst="textNoShape">
+                            <a:avLst/>
+                          </a:prstTxWarp>
+                          <a:noAutofit/>
+                        </wps:bodyPr>
+                      </wps:wsp>
+                      <wps:wsp>
+                        <wps:cNvPr id="615970873" name="Connector: Elbow 615970873"/>
+                        <wps:cNvCnPr/>
+                        <wps:spPr>
+                          <a:xfrm rot="5400000" flipH="1" flipV="1">
+                            <a:off x="510540" y="701040"/>
+                            <a:ext cx="1417320" cy="1371600"/>
+                          </a:xfrm>
+                          <a:prstGeom prst="bentConnector3">
+                            <a:avLst>
+                              <a:gd name="adj1" fmla="val 100000"/>
+                            </a:avLst>
+                          </a:prstGeom>
+                          <a:ln>
+                            <a:tailEnd type="triangle"/>
+                          </a:ln>
+                        </wps:spPr>
+                        <wps:style>
+                          <a:lnRef idx="2">
+                            <a:schemeClr val="accent1"/>
+                          </a:lnRef>
+                          <a:fillRef idx="0">
+                            <a:schemeClr val="accent1"/>
+                          </a:fillRef>
+                          <a:effectRef idx="1">
+                            <a:schemeClr val="accent1"/>
+                          </a:effectRef>
+                          <a:fontRef idx="minor">
+                            <a:schemeClr val="tx1"/>
+                          </a:fontRef>
+                        </wps:style>
+                        <wps:bodyPr/>
+                      </wps:wsp>
+                      <wps:wsp>
+                        <wps:cNvPr id="2102095905" name="Connector: Elbow 2102095905"/>
+                        <wps:cNvCnPr/>
+                        <wps:spPr>
+                          <a:xfrm rot="10800000">
+                            <a:off x="3573780" y="678180"/>
+                            <a:ext cx="1539240" cy="1440180"/>
+                          </a:xfrm>
+                          <a:prstGeom prst="bentConnector3">
+                            <a:avLst>
+                              <a:gd name="adj1" fmla="val -495"/>
+                            </a:avLst>
+                          </a:prstGeom>
+                          <a:ln>
+                            <a:tailEnd type="triangle"/>
+                          </a:ln>
+                        </wps:spPr>
+                        <wps:style>
+                          <a:lnRef idx="2">
+                            <a:schemeClr val="accent1"/>
+                          </a:lnRef>
+                          <a:fillRef idx="0">
+                            <a:schemeClr val="accent1"/>
+                          </a:fillRef>
+                          <a:effectRef idx="1">
+                            <a:schemeClr val="accent1"/>
+                          </a:effectRef>
+                          <a:fontRef idx="minor">
+                            <a:schemeClr val="tx1"/>
+                          </a:fontRef>
+                        </wps:style>
+                        <wps:bodyPr/>
+                      </wps:wsp>
+                      <wps:wsp>
+                        <wps:cNvPr id="1007701983" name="Straight Arrow Connector 1007701983"/>
+                        <wps:cNvCnPr/>
+                        <wps:spPr>
+                          <a:xfrm flipV="1">
+                            <a:off x="2301240" y="2057400"/>
+                            <a:ext cx="0" cy="2103120"/>
+                          </a:xfrm>
+                          <a:prstGeom prst="straightConnector1">
+                            <a:avLst/>
+                          </a:prstGeom>
+                          <a:ln>
+                            <a:tailEnd type="triangle"/>
+                          </a:ln>
+                        </wps:spPr>
+                        <wps:style>
+                          <a:lnRef idx="2">
+                            <a:schemeClr val="accent1"/>
+                          </a:lnRef>
+                          <a:fillRef idx="0">
+                            <a:schemeClr val="accent1"/>
+                          </a:fillRef>
+                          <a:effectRef idx="1">
+                            <a:schemeClr val="accent1"/>
+                          </a:effectRef>
+                          <a:fontRef idx="minor">
+                            <a:schemeClr val="tx1"/>
+                          </a:fontRef>
+                        </wps:style>
+                        <wps:bodyPr/>
+                      </wps:wsp>
+                      <wps:wsp>
+                        <wps:cNvPr id="1805847262" name="Connector: Elbow 1805847262"/>
+                        <wps:cNvCnPr>
+                          <a:stCxn id="708993801" idx="1"/>
+                          <a:endCxn id="262714426" idx="1"/>
+                        </wps:cNvCnPr>
+                        <wps:spPr>
+                          <a:xfrm rot="10800000" flipH="1" flipV="1">
+                            <a:off x="1483020" y="5163480"/>
+                            <a:ext cx="152740" cy="1769280"/>
+                          </a:xfrm>
+                          <a:prstGeom prst="bentConnector3">
+                            <a:avLst>
+                              <a:gd name="adj1" fmla="val -463965"/>
+                            </a:avLst>
+                          </a:prstGeom>
+                          <a:ln>
+                            <a:tailEnd type="triangle"/>
+                          </a:ln>
+                        </wps:spPr>
+                        <wps:style>
+                          <a:lnRef idx="2">
+                            <a:schemeClr val="dk1"/>
+                          </a:lnRef>
+                          <a:fillRef idx="0">
+                            <a:schemeClr val="dk1"/>
+                          </a:fillRef>
+                          <a:effectRef idx="1">
+                            <a:schemeClr val="dk1"/>
+                          </a:effectRef>
+                          <a:fontRef idx="minor">
+                            <a:schemeClr val="tx1"/>
+                          </a:fontRef>
+                        </wps:style>
+                        <wps:bodyPr/>
+                      </wps:wsp>
+                      <wps:wsp>
+                        <wps:cNvPr id="233203939" name="Connector: Elbow 233203939"/>
+                        <wps:cNvCnPr>
+                          <a:endCxn id="708993801" idx="3"/>
+                        </wps:cNvCnPr>
+                        <wps:spPr>
+                          <a:xfrm rot="5400000" flipH="1" flipV="1">
+                            <a:off x="3057990" y="5991690"/>
+                            <a:ext cx="1785960" cy="129540"/>
+                          </a:xfrm>
+                          <a:prstGeom prst="bentConnector4">
+                            <a:avLst>
+                              <a:gd name="adj1" fmla="val -346"/>
+                              <a:gd name="adj2" fmla="val 776471"/>
+                            </a:avLst>
+                          </a:prstGeom>
+                          <a:ln>
+                            <a:tailEnd type="triangle"/>
+                          </a:ln>
+                        </wps:spPr>
+                        <wps:style>
+                          <a:lnRef idx="2">
+                            <a:schemeClr val="accent1"/>
+                          </a:lnRef>
+                          <a:fillRef idx="0">
+                            <a:schemeClr val="accent1"/>
+                          </a:fillRef>
+                          <a:effectRef idx="1">
+                            <a:schemeClr val="accent1"/>
+                          </a:effectRef>
+                          <a:fontRef idx="minor">
+                            <a:schemeClr val="tx1"/>
+                          </a:fontRef>
+                        </wps:style>
+                        <wps:bodyPr/>
+                      </wps:wsp>
+                      <wps:wsp>
+                        <wps:cNvPr id="757610671" name="Text Box 1"/>
+                        <wps:cNvSpPr txBox="1"/>
+                        <wps:spPr>
+                          <a:xfrm>
+                            <a:off x="370500" y="5834040"/>
+                            <a:ext cx="822960" cy="342900"/>
+                          </a:xfrm>
+                          <a:prstGeom prst="rect">
+                            <a:avLst/>
+                          </a:prstGeom>
+                          <a:solidFill>
+                            <a:schemeClr val="lt1"/>
+                          </a:solidFill>
+                          <a:ln w="6350">
+                            <a:solidFill>
+                              <a:prstClr val="black"/>
+                            </a:solidFill>
+                          </a:ln>
+                        </wps:spPr>
+                        <wps:txbx>
+                          <w:txbxContent>
+                            <w:p>
+                              <w:pPr>
+                                <w:spacing w:line="256" w:lineRule="auto"/>
+                                <w:jc w:val="center"/>
+                                <w:rPr>
+                                  <w:rFonts w:ascii="Calibri" w:eastAsia="Calibri" w:hAnsi="Calibri" w:cs="Arial"/>
+                                  <w:b/>
+                                  <w:bCs/>
+                                  <w:color w:val="ED7D31"/>
+                                  <w:sz w:val="28"/>
+                                  <w:szCs w:val="28"/>
+                                  <w14:ligatures w14:val="none"/>
+                                </w:rPr>
+                              </w:pPr>
+                              <w:r>
+                                <w:rPr>
+                                  <w:rFonts w:ascii="Calibri" w:eastAsia="Calibri" w:hAnsi="Calibri" w:cs="Arial"/>
+                                  <w:b/>
+                                  <w:bCs/>
+                                  <w:color w:val="ED7D31"/>
+                                  <w:sz w:val="28"/>
+                                  <w:szCs w:val="28"/>
+                                </w:rPr>
+                                <w:t>Inherits</w:t>
+                              </w:r>
+                            </w:p>
+                          </w:txbxContent>
+                        </wps:txbx>
+                        <wps:bodyPr rot="0" spcFirstLastPara="0" vert="horz" wrap="square" lIns="91440" tIns="45720" rIns="91440" bIns="45720" numCol="1" spcCol="0" rtlCol="0" fromWordArt="0" anchor="t" anchorCtr="0" forceAA="0" compatLnSpc="1">
+                          <a:prstTxWarp prst="textNoShape">
+                            <a:avLst/>
+                          </a:prstTxWarp>
+                          <a:noAutofit/>
+                        </wps:bodyPr>
+                      </wps:wsp>
+                      <wps:wsp>
+                        <wps:cNvPr id="2076456167" name="Text Box 1"/>
+                        <wps:cNvSpPr txBox="1"/>
+                        <wps:spPr>
+                          <a:xfrm>
+                            <a:off x="698160" y="522900"/>
+                            <a:ext cx="822960" cy="342900"/>
+                          </a:xfrm>
+                          <a:prstGeom prst="rect">
+                            <a:avLst/>
+                          </a:prstGeom>
+                          <a:solidFill>
+                            <a:schemeClr val="lt1"/>
+                          </a:solidFill>
+                          <a:ln w="6350">
+                            <a:solidFill>
+                              <a:prstClr val="black"/>
+                            </a:solidFill>
+                          </a:ln>
+                        </wps:spPr>
+                        <wps:txbx>
+                          <w:txbxContent>
+                            <w:p>
+                              <w:pPr>
+                                <w:spacing w:line="254" w:lineRule="auto"/>
+                                <w:jc w:val="center"/>
+                                <w:rPr>
+                                  <w:rFonts w:ascii="Calibri" w:eastAsia="Calibri" w:hAnsi="Calibri" w:cs="Arial"/>
+                                  <w:b/>
+                                  <w:bCs/>
+                                  <w:color w:val="ED7D31"/>
+                                  <w:sz w:val="28"/>
+                                  <w:szCs w:val="28"/>
+                                  <w14:ligatures w14:val="none"/>
+                                </w:rPr>
+                              </w:pPr>
+                              <w:r>
+                                <w:rPr>
+                                  <w:rFonts w:ascii="Calibri" w:eastAsia="Calibri" w:hAnsi="Calibri" w:cs="Arial"/>
+                                  <w:b/>
+                                  <w:bCs/>
+                                  <w:color w:val="ED7D31"/>
+                                  <w:sz w:val="28"/>
+                                  <w:szCs w:val="28"/>
+                                </w:rPr>
+                                <w:t>IS a</w:t>
+                              </w:r>
+                            </w:p>
+                          </w:txbxContent>
+                        </wps:txbx>
+                        <wps:bodyPr rot="0" spcFirstLastPara="0" vert="horz" wrap="square" lIns="91440" tIns="45720" rIns="91440" bIns="45720" numCol="1" spcCol="0" rtlCol="0" fromWordArt="0" anchor="t" anchorCtr="0" forceAA="0" compatLnSpc="1">
+                          <a:prstTxWarp prst="textNoShape">
+                            <a:avLst/>
+                          </a:prstTxWarp>
+                          <a:noAutofit/>
+                        </wps:bodyPr>
+                      </wps:wsp>
+                      <wps:wsp>
+                        <wps:cNvPr id="1689487883" name="Text Box 1"/>
+                        <wps:cNvSpPr txBox="1"/>
+                        <wps:spPr>
+                          <a:xfrm>
+                            <a:off x="4035720" y="522900"/>
+                            <a:ext cx="822960" cy="342900"/>
+                          </a:xfrm>
+                          <a:prstGeom prst="rect">
+                            <a:avLst/>
+                          </a:prstGeom>
+                          <a:solidFill>
+                            <a:schemeClr val="lt1"/>
+                          </a:solidFill>
+                          <a:ln w="6350">
+                            <a:solidFill>
+                              <a:prstClr val="black"/>
+                            </a:solidFill>
+                          </a:ln>
+                        </wps:spPr>
+                        <wps:txbx>
+                          <w:txbxContent>
+                            <w:p>
+                              <w:pPr>
+                                <w:spacing w:line="252" w:lineRule="auto"/>
+                                <w:jc w:val="center"/>
+                                <w:rPr>
+                                  <w:rFonts w:ascii="Calibri" w:eastAsia="Calibri" w:hAnsi="Calibri" w:cs="Arial"/>
+                                  <w:b/>
+                                  <w:bCs/>
+                                  <w:color w:val="ED7D31"/>
+                                  <w:sz w:val="28"/>
+                                  <w:szCs w:val="28"/>
+                                  <w14:ligatures w14:val="none"/>
+                                </w:rPr>
+                              </w:pPr>
+                              <w:r>
+                                <w:rPr>
+                                  <w:rFonts w:ascii="Calibri" w:eastAsia="Calibri" w:hAnsi="Calibri" w:cs="Arial"/>
+                                  <w:b/>
+                                  <w:bCs/>
+                                  <w:color w:val="ED7D31"/>
+                                  <w:sz w:val="28"/>
+                                  <w:szCs w:val="28"/>
+                                </w:rPr>
+                                <w:t>IS a</w:t>
+                              </w:r>
+                            </w:p>
+                          </w:txbxContent>
+                        </wps:txbx>
+                        <wps:bodyPr rot="0" spcFirstLastPara="0" vert="horz" wrap="square" lIns="91440" tIns="45720" rIns="91440" bIns="45720" numCol="1" spcCol="0" rtlCol="0" fromWordArt="0" anchor="t" anchorCtr="0" forceAA="0" compatLnSpc="1">
+                          <a:prstTxWarp prst="textNoShape">
+                            <a:avLst/>
+                          </a:prstTxWarp>
+                          <a:noAutofit/>
+                        </wps:bodyPr>
+                      </wps:wsp>
+                      <wps:wsp>
+                        <wps:cNvPr id="161554085" name="Text Box 1"/>
+                        <wps:cNvSpPr txBox="1"/>
+                        <wps:spPr>
+                          <a:xfrm>
+                            <a:off x="2092620" y="2400300"/>
+                            <a:ext cx="498180" cy="263820"/>
+                          </a:xfrm>
+                          <a:prstGeom prst="rect">
+                            <a:avLst/>
+                          </a:prstGeom>
+                          <a:solidFill>
+                            <a:schemeClr val="lt1"/>
+                          </a:solidFill>
+                          <a:ln w="6350">
+                            <a:solidFill>
+                              <a:prstClr val="black"/>
+                            </a:solidFill>
+                          </a:ln>
+                        </wps:spPr>
+                        <wps:txbx>
+                          <w:txbxContent>
+                            <w:p>
+                              <w:pPr>
+                                <w:spacing w:line="252" w:lineRule="auto"/>
+                                <w:jc w:val="center"/>
+                                <w:rPr>
+                                  <w:rFonts w:ascii="Calibri" w:eastAsia="Calibri" w:hAnsi="Calibri" w:cs="Arial"/>
+                                  <w:b/>
+                                  <w:bCs/>
+                                  <w:color w:val="ED7D31"/>
+                                  <w:sz w:val="28"/>
+                                  <w:szCs w:val="28"/>
+                                  <w14:ligatures w14:val="none"/>
+                                </w:rPr>
+                              </w:pPr>
+                              <w:r>
+                                <w:rPr>
+                                  <w:rFonts w:ascii="Calibri" w:eastAsia="Calibri" w:hAnsi="Calibri" w:cs="Arial"/>
+                                  <w:b/>
+                                  <w:bCs/>
+                                  <w:color w:val="ED7D31"/>
+                                  <w:sz w:val="28"/>
+                                  <w:szCs w:val="28"/>
+                                </w:rPr>
+                                <w:t>IS a</w:t>
+                              </w:r>
+                            </w:p>
+                          </w:txbxContent>
+                        </wps:txbx>
+                        <wps:bodyPr rot="0" spcFirstLastPara="0" vert="horz" wrap="square" lIns="91440" tIns="45720" rIns="91440" bIns="45720" numCol="1" spcCol="0" rtlCol="0" fromWordArt="0" anchor="t" anchorCtr="0" forceAA="0" compatLnSpc="1">
+                          <a:prstTxWarp prst="textNoShape">
+                            <a:avLst/>
+                          </a:prstTxWarp>
+                          <a:noAutofit/>
+                        </wps:bodyPr>
+                      </wps:wsp>
+                      <wps:wsp>
+                        <wps:cNvPr id="1782877385" name="Text Box 1"/>
+                        <wps:cNvSpPr txBox="1"/>
+                        <wps:spPr>
+                          <a:xfrm>
+                            <a:off x="4462440" y="5811180"/>
+                            <a:ext cx="822960" cy="342900"/>
+                          </a:xfrm>
+                          <a:prstGeom prst="rect">
+                            <a:avLst/>
+                          </a:prstGeom>
+                          <a:solidFill>
+                            <a:schemeClr val="lt1"/>
+                          </a:solidFill>
+                          <a:ln w="6350">
+                            <a:solidFill>
+                              <a:prstClr val="black"/>
+                            </a:solidFill>
+                          </a:ln>
+                        </wps:spPr>
+                        <wps:txbx>
+                          <w:txbxContent>
+                            <w:p>
+                              <w:pPr>
+                                <w:spacing w:line="252" w:lineRule="auto"/>
+                                <w:jc w:val="center"/>
+                                <w:rPr>
+                                  <w:rFonts w:ascii="Calibri" w:eastAsia="Calibri" w:hAnsi="Calibri" w:cs="Arial"/>
+                                  <w:b/>
+                                  <w:bCs/>
+                                  <w:color w:val="ED7D31"/>
+                                  <w:sz w:val="28"/>
+                                  <w:szCs w:val="28"/>
+                                  <w14:ligatures w14:val="none"/>
+                                </w:rPr>
+                              </w:pPr>
+                              <w:r>
+                                <w:rPr>
+                                  <w:rFonts w:ascii="Calibri" w:eastAsia="Calibri" w:hAnsi="Calibri" w:cs="Arial"/>
+                                  <w:b/>
+                                  <w:bCs/>
+                                  <w:color w:val="ED7D31"/>
+                                  <w:sz w:val="28"/>
+                                  <w:szCs w:val="28"/>
+                                </w:rPr>
+                                <w:t>IS a</w:t>
+                              </w:r>
+                            </w:p>
+                          </w:txbxContent>
+                        </wps:txbx>
+                        <wps:bodyPr rot="0" spcFirstLastPara="0" vert="horz" wrap="square" lIns="91440" tIns="45720" rIns="91440" bIns="45720" numCol="1" spcCol="0" rtlCol="0" fromWordArt="0" anchor="t" anchorCtr="0" forceAA="0" compatLnSpc="1">
+                          <a:prstTxWarp prst="textNoShape">
+                            <a:avLst/>
+                          </a:prstTxWarp>
+                          <a:noAutofit/>
+                        </wps:bodyPr>
+                      </wps:wsp>
                     </wpc:wpc>
                   </a:graphicData>
                 </a:graphic>
@@ -3625,7 +4376,7 @@
           </mc:Choice>
           <mc:Fallback>
             <w:pict>
-              <v:group w14:anchorId="1D41E427" id="Canvas 1" o:spid="_x0000_s1026" editas="canvas" style="width:6in;height:591pt;mso-position-horizontal-relative:char;mso-position-vertical-relative:line" coordsize="54864,75057" o:gfxdata="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">
+              <v:group w14:anchorId="1D41E427" id="Canvas 1" o:spid="_x0000_s1026" editas="canvas" style="width:6in;height:591pt;mso-position-horizontal-relative:char;mso-position-vertical-relative:line" coordsize="54864,75057" o:gfxdata="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">
                 <v:shapetype id="_x0000_t75" coordsize="21600,21600" o:spt="75" o:preferrelative="t" path="m@4@5l@4@11@9@11@9@5xe" filled="f" stroked="f">
                   <v:stroke joinstyle="miter"/>
                   <v:formulas>
@@ -3962,7 +4713,6 @@
                           <w:t xml:space="preserve">Override </w:t>
                         </w:r>
                         <w:proofErr w:type="spellStart"/>
-                        <w:proofErr w:type="gramStart"/>
                         <w:r>
                           <w:rPr>
                             <w:rFonts w:asciiTheme="majorBidi" w:hAnsiTheme="majorBidi" w:cstheme="majorBidi"/>
@@ -3978,16 +4728,7 @@
                             <w:sz w:val="24"/>
                             <w:szCs w:val="24"/>
                           </w:rPr>
-                          <w:t>(</w:t>
-                        </w:r>
-                        <w:proofErr w:type="gramEnd"/>
-                        <w:r>
-                          <w:rPr>
-                            <w:rFonts w:asciiTheme="majorBidi" w:hAnsiTheme="majorBidi" w:cstheme="majorBidi"/>
-                            <w:sz w:val="24"/>
-                            <w:szCs w:val="24"/>
-                          </w:rPr>
-                          <w:t>);</w:t>
+                          <w:t>();</w:t>
                         </w:r>
                       </w:p>
                     </w:txbxContent>
@@ -4203,7 +4944,6 @@
                           <w:t xml:space="preserve">Override </w:t>
                         </w:r>
                         <w:proofErr w:type="spellStart"/>
-                        <w:proofErr w:type="gramStart"/>
                         <w:r>
                           <w:rPr>
                             <w:rFonts w:asciiTheme="majorBidi" w:eastAsia="Calibri" w:hAnsiTheme="majorBidi" w:cstheme="majorBidi"/>
@@ -4219,16 +4959,7 @@
                             <w:sz w:val="24"/>
                             <w:szCs w:val="24"/>
                           </w:rPr>
-                          <w:t>(</w:t>
-                        </w:r>
-                        <w:proofErr w:type="gramEnd"/>
-                        <w:r>
-                          <w:rPr>
-                            <w:rFonts w:asciiTheme="majorBidi" w:eastAsia="Calibri" w:hAnsiTheme="majorBidi" w:cstheme="majorBidi"/>
-                            <w:sz w:val="24"/>
-                            <w:szCs w:val="24"/>
-                          </w:rPr>
-                          <w:t>);</w:t>
+                          <w:t>();</w:t>
                         </w:r>
                       </w:p>
                       <w:p>
@@ -4241,7 +4972,6 @@
                           </w:rPr>
                         </w:pPr>
                         <w:proofErr w:type="spellStart"/>
-                        <w:proofErr w:type="gramStart"/>
                         <w:r>
                           <w:rPr>
                             <w:rFonts w:asciiTheme="majorBidi" w:eastAsia="Calibri" w:hAnsiTheme="majorBidi" w:cstheme="majorBidi"/>
@@ -4257,22 +4987,13 @@
                             <w:sz w:val="24"/>
                             <w:szCs w:val="24"/>
                           </w:rPr>
-                          <w:t>(</w:t>
-                        </w:r>
-                        <w:proofErr w:type="gramEnd"/>
-                        <w:r>
-                          <w:rPr>
-                            <w:rFonts w:asciiTheme="majorBidi" w:eastAsia="Calibri" w:hAnsiTheme="majorBidi" w:cstheme="majorBidi"/>
-                            <w:sz w:val="24"/>
-                            <w:szCs w:val="24"/>
-                          </w:rPr>
-                          <w:t>double rate);</w:t>
+                          <w:t>(double rate);</w:t>
                         </w:r>
                       </w:p>
                     </w:txbxContent>
                   </v:textbox>
                 </v:rect>
-                <v:rect id="Rectangle 1609229961" o:spid="_x0000_s1030" style="position:absolute;left:34417;top:21078;width:19913;height:19812;visibility:visible;mso-wrap-style:square;v-text-anchor:top" o:gfxdata="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" fillcolor="white [3201]" strokecolor="black [3213]" strokeweight="1pt">
+                <v:rect id="Rectangle 1609229961" o:spid="_x0000_s1030" style="position:absolute;left:33451;top:21078;width:20879;height:19812;visibility:visible;mso-wrap-style:square;v-text-anchor:top" o:gfxdata="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" fillcolor="white [3201]" strokecolor="black [3213]" strokeweight="1pt">
                   <v:textbox>
                     <w:txbxContent>
                       <w:p>
@@ -4345,6 +5066,15 @@
                         <w:r>
                           <w:rPr>
                             <w:rFonts w:asciiTheme="majorBidi" w:eastAsia="Calibri" w:hAnsiTheme="majorBidi" w:cstheme="majorBidi"/>
+                            <w:color w:val="ED7D31" w:themeColor="accent2"/>
+                            <w:sz w:val="24"/>
+                            <w:szCs w:val="24"/>
+                          </w:rPr>
+                          <w:t xml:space="preserve">Has </w:t>
+                        </w:r>
+                        <w:r>
+                          <w:rPr>
+                            <w:rFonts w:asciiTheme="majorBidi" w:eastAsia="Calibri" w:hAnsiTheme="majorBidi" w:cstheme="majorBidi"/>
                             <w:sz w:val="24"/>
                             <w:szCs w:val="24"/>
                           </w:rPr>
@@ -4386,6 +5116,15 @@
                             <w:szCs w:val="24"/>
                           </w:rPr>
                         </w:pPr>
+                        <w:r>
+                          <w:rPr>
+                            <w:rFonts w:asciiTheme="majorBidi" w:eastAsia="Calibri" w:hAnsiTheme="majorBidi" w:cstheme="majorBidi"/>
+                            <w:color w:val="ED7D31" w:themeColor="accent2"/>
+                            <w:sz w:val="24"/>
+                            <w:szCs w:val="24"/>
+                          </w:rPr>
+                          <w:t xml:space="preserve">Has </w:t>
+                        </w:r>
                         <w:proofErr w:type="spellStart"/>
                         <w:r>
                           <w:rPr>
@@ -4504,7 +5243,6 @@
                           <w:t xml:space="preserve">Override </w:t>
                         </w:r>
                         <w:proofErr w:type="spellStart"/>
-                        <w:proofErr w:type="gramStart"/>
                         <w:r>
                           <w:rPr>
                             <w:rFonts w:asciiTheme="majorBidi" w:eastAsia="Calibri" w:hAnsiTheme="majorBidi" w:cstheme="majorBidi"/>
@@ -4520,16 +5258,7 @@
                             <w:sz w:val="24"/>
                             <w:szCs w:val="24"/>
                           </w:rPr>
-                          <w:t>(</w:t>
-                        </w:r>
-                        <w:proofErr w:type="gramEnd"/>
-                        <w:r>
-                          <w:rPr>
-                            <w:rFonts w:asciiTheme="majorBidi" w:eastAsia="Calibri" w:hAnsiTheme="majorBidi" w:cstheme="majorBidi"/>
-                            <w:sz w:val="24"/>
-                            <w:szCs w:val="24"/>
-                          </w:rPr>
-                          <w:t>);</w:t>
+                          <w:t>();</w:t>
                         </w:r>
                       </w:p>
                       <w:p>
@@ -4542,7 +5271,6 @@
                           </w:rPr>
                         </w:pPr>
                         <w:proofErr w:type="spellStart"/>
-                        <w:proofErr w:type="gramStart"/>
                         <w:r>
                           <w:rPr>
                             <w:rFonts w:asciiTheme="majorBidi" w:eastAsia="Calibri" w:hAnsiTheme="majorBidi" w:cstheme="majorBidi"/>
@@ -4568,7 +5296,6 @@
                           </w:rPr>
                           <w:t>(</w:t>
                         </w:r>
-                        <w:proofErr w:type="gramEnd"/>
                         <w:r>
                           <w:rPr>
                             <w:rFonts w:asciiTheme="majorBidi" w:eastAsia="Calibri" w:hAnsiTheme="majorBidi" w:cstheme="majorBidi"/>
@@ -4676,7 +5403,6 @@
                           </w:rPr>
                         </w:pPr>
                         <w:proofErr w:type="spellStart"/>
-                        <w:proofErr w:type="gramStart"/>
                         <w:r>
                           <w:rPr>
                             <w:rFonts w:asciiTheme="majorBidi" w:eastAsia="Calibri" w:hAnsiTheme="majorBidi" w:cstheme="majorBidi"/>
@@ -4695,7 +5421,6 @@
                           <w:t>(</w:t>
                         </w:r>
                         <w:proofErr w:type="spellStart"/>
-                        <w:proofErr w:type="gramEnd"/>
                         <w:r>
                           <w:rPr>
                             <w:rFonts w:asciiTheme="majorBidi" w:eastAsia="Calibri" w:hAnsiTheme="majorBidi" w:cstheme="majorBidi"/>
@@ -4732,7 +5457,6 @@
                           </w:rPr>
                         </w:pPr>
                         <w:proofErr w:type="spellStart"/>
-                        <w:proofErr w:type="gramStart"/>
                         <w:r>
                           <w:rPr>
                             <w:rFonts w:asciiTheme="majorBidi" w:eastAsia="Calibri" w:hAnsiTheme="majorBidi" w:cstheme="majorBidi"/>
@@ -4751,7 +5475,6 @@
                           <w:t>(</w:t>
                         </w:r>
                         <w:proofErr w:type="spellStart"/>
-                        <w:proofErr w:type="gramEnd"/>
                         <w:r>
                           <w:rPr>
                             <w:rFonts w:asciiTheme="majorBidi" w:eastAsia="Calibri" w:hAnsiTheme="majorBidi" w:cstheme="majorBidi"/>
@@ -4788,7 +5511,6 @@
                           </w:rPr>
                         </w:pPr>
                         <w:proofErr w:type="spellStart"/>
-                        <w:proofErr w:type="gramStart"/>
                         <w:r>
                           <w:rPr>
                             <w:rFonts w:asciiTheme="majorBidi" w:eastAsia="Calibri" w:hAnsiTheme="majorBidi" w:cstheme="majorBidi"/>
@@ -4806,7 +5528,6 @@
                           </w:rPr>
                           <w:t>(</w:t>
                         </w:r>
-                        <w:proofErr w:type="gramEnd"/>
                         <w:r>
                           <w:rPr>
                             <w:rFonts w:asciiTheme="majorBidi" w:eastAsia="Calibri" w:hAnsiTheme="majorBidi" w:cstheme="majorBidi"/>
@@ -4878,7 +5599,6 @@
                           </w:rPr>
                         </w:pPr>
                         <w:proofErr w:type="spellStart"/>
-                        <w:proofErr w:type="gramStart"/>
                         <w:r>
                           <w:rPr>
                             <w:rFonts w:asciiTheme="majorBidi" w:eastAsia="Calibri" w:hAnsiTheme="majorBidi" w:cstheme="majorBidi"/>
@@ -4896,7 +5616,6 @@
                           </w:rPr>
                           <w:t>(</w:t>
                         </w:r>
-                        <w:proofErr w:type="gramEnd"/>
                         <w:r>
                           <w:rPr>
                             <w:rFonts w:asciiTheme="majorBidi" w:eastAsia="Calibri" w:hAnsiTheme="majorBidi" w:cstheme="majorBidi"/>
@@ -4924,7 +5643,6 @@
                           </w:rPr>
                         </w:pPr>
                         <w:proofErr w:type="spellStart"/>
-                        <w:proofErr w:type="gramStart"/>
                         <w:r>
                           <w:rPr>
                             <w:rFonts w:asciiTheme="majorBidi" w:eastAsia="Calibri" w:hAnsiTheme="majorBidi" w:cstheme="majorBidi"/>
@@ -4942,7 +5660,6 @@
                           </w:rPr>
                           <w:t>(</w:t>
                         </w:r>
-                        <w:proofErr w:type="gramEnd"/>
                         <w:r>
                           <w:rPr>
                             <w:rFonts w:asciiTheme="majorBidi" w:eastAsia="Calibri" w:hAnsiTheme="majorBidi" w:cstheme="majorBidi"/>
@@ -4970,7 +5687,6 @@
                           </w:rPr>
                         </w:pPr>
                         <w:proofErr w:type="spellStart"/>
-                        <w:proofErr w:type="gramStart"/>
                         <w:r>
                           <w:rPr>
                             <w:rFonts w:asciiTheme="majorBidi" w:eastAsia="Calibri" w:hAnsiTheme="majorBidi" w:cstheme="majorBidi"/>
@@ -4988,7 +5704,6 @@
                           </w:rPr>
                           <w:t>(</w:t>
                         </w:r>
-                        <w:proofErr w:type="gramEnd"/>
                         <w:r>
                           <w:rPr>
                             <w:rFonts w:asciiTheme="majorBidi" w:eastAsia="Calibri" w:hAnsiTheme="majorBidi" w:cstheme="majorBidi"/>
@@ -5016,7 +5731,6 @@
                           </w:rPr>
                         </w:pPr>
                         <w:proofErr w:type="spellStart"/>
-                        <w:proofErr w:type="gramStart"/>
                         <w:r>
                           <w:rPr>
                             <w:rFonts w:asciiTheme="majorBidi" w:eastAsia="Calibri" w:hAnsiTheme="majorBidi" w:cstheme="majorBidi"/>
@@ -5034,7 +5748,6 @@
                           </w:rPr>
                           <w:t>(</w:t>
                         </w:r>
-                        <w:proofErr w:type="gramEnd"/>
                         <w:r>
                           <w:rPr>
                             <w:rFonts w:asciiTheme="majorBidi" w:eastAsia="Calibri" w:hAnsiTheme="majorBidi" w:cstheme="majorBidi"/>
@@ -5158,7 +5871,6 @@
                           </w:rPr>
                         </w:pPr>
                         <w:proofErr w:type="spellStart"/>
-                        <w:proofErr w:type="gramStart"/>
                         <w:r>
                           <w:rPr>
                             <w:rFonts w:asciiTheme="majorBidi" w:eastAsia="Calibri" w:hAnsiTheme="majorBidi" w:cstheme="majorBidi"/>
@@ -5174,16 +5886,7 @@
                             <w:sz w:val="24"/>
                             <w:szCs w:val="24"/>
                           </w:rPr>
-                          <w:t>(</w:t>
-                        </w:r>
-                        <w:proofErr w:type="gramEnd"/>
-                        <w:r>
-                          <w:rPr>
-                            <w:rFonts w:asciiTheme="majorBidi" w:eastAsia="Calibri" w:hAnsiTheme="majorBidi" w:cstheme="majorBidi"/>
-                            <w:sz w:val="24"/>
-                            <w:szCs w:val="24"/>
-                          </w:rPr>
-                          <w:t>Admin admin);</w:t>
+                          <w:t>(Admin admin);</w:t>
                         </w:r>
                       </w:p>
                       <w:p>
@@ -5196,7 +5899,6 @@
                           </w:rPr>
                         </w:pPr>
                         <w:proofErr w:type="spellStart"/>
-                        <w:proofErr w:type="gramStart"/>
                         <w:r>
                           <w:rPr>
                             <w:rFonts w:asciiTheme="majorBidi" w:eastAsia="Calibri" w:hAnsiTheme="majorBidi" w:cstheme="majorBidi"/>
@@ -5212,16 +5914,7 @@
                             <w:sz w:val="24"/>
                             <w:szCs w:val="24"/>
                           </w:rPr>
-                          <w:t>(</w:t>
-                        </w:r>
-                        <w:proofErr w:type="gramEnd"/>
-                        <w:r>
-                          <w:rPr>
-                            <w:rFonts w:asciiTheme="majorBidi" w:eastAsia="Calibri" w:hAnsiTheme="majorBidi" w:cstheme="majorBidi"/>
-                            <w:sz w:val="24"/>
-                            <w:szCs w:val="24"/>
-                          </w:rPr>
-                          <w:t>Admin admin);</w:t>
+                          <w:t>(Admin admin);</w:t>
                         </w:r>
                       </w:p>
                     </w:txbxContent>
@@ -5230,8 +5923,298 @@
                 <v:shape id="Connector: Elbow 212454894" o:spid="_x0000_s1035" type="#_x0000_t34" style="position:absolute;left:26274;top:62759;width:2439;height:2;rotation:90;flip:x;visibility:visible;mso-wrap-style:square" o:connectortype="elbow" o:gfxdata="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" strokecolor="black [3200]" strokeweight="1pt">
                   <v:stroke endarrow="block"/>
                 </v:shape>
-                <v:shape id="Connector: Elbow 1051448814" o:spid="_x0000_s1036" type="#_x0000_t34" style="position:absolute;left:34812;top:11517;width:10791;height:8331;rotation:90;flip:x;visibility:visible;mso-wrap-style:square" o:connectortype="elbow" o:gfxdata="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" adj="124" strokecolor="black [3200]" strokeweight="1pt">
+                <v:shape id="Connector: Elbow 1051448814" o:spid="_x0000_s1036" type="#_x0000_t34" style="position:absolute;left:34571;top:11758;width:10791;height:7849;rotation:90;flip:x;visibility:visible;mso-wrap-style:square" o:connectortype="elbow" o:gfxdata="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" adj="581" strokecolor="black [3200]" strokeweight="1pt">
                   <v:stroke endarrow="block"/>
+                </v:shape>
+                <v:shapetype id="_x0000_t202" coordsize="21600,21600" o:spt="202" path="m,l,21600r21600,l21600,xe">
+                  <v:stroke joinstyle="miter"/>
+                  <v:path gradientshapeok="t" o:connecttype="rect"/>
+                </v:shapetype>
+                <v:shape id="Text Box 1685603519" o:spid="_x0000_s1037" type="#_x0000_t202" style="position:absolute;left:6400;top:13487;width:8230;height:3429;visibility:visible;mso-wrap-style:square;v-text-anchor:top" o:gfxdata="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" fillcolor="white [3201]" strokeweight=".5pt">
+                  <v:textbox>
+                    <w:txbxContent>
+                      <w:p>
+                        <w:pPr>
+                          <w:jc w:val="center"/>
+                          <w:rPr>
+                            <w:b/>
+                            <w:bCs/>
+                            <w:color w:val="ED7D31" w:themeColor="accent2"/>
+                            <w:sz w:val="28"/>
+                            <w:szCs w:val="28"/>
+                          </w:rPr>
+                        </w:pPr>
+                        <w:r>
+                          <w:rPr>
+                            <w:b/>
+                            <w:bCs/>
+                            <w:color w:val="ED7D31" w:themeColor="accent2"/>
+                            <w:sz w:val="28"/>
+                            <w:szCs w:val="28"/>
+                          </w:rPr>
+                          <w:t>Inherits</w:t>
+                        </w:r>
+                      </w:p>
+                    </w:txbxContent>
+                  </v:textbox>
+                </v:shape>
+                <v:shape id="Text Box 1" o:spid="_x0000_s1038" type="#_x0000_t202" style="position:absolute;left:39823;top:12772;width:8230;height:3429;visibility:visible;mso-wrap-style:square;v-text-anchor:top" o:gfxdata="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" fillcolor="white [3201]" strokeweight=".5pt">
+                  <v:textbox>
+                    <w:txbxContent>
+                      <w:p>
+                        <w:pPr>
+                          <w:spacing w:line="256" w:lineRule="auto"/>
+                          <w:jc w:val="center"/>
+                          <w:rPr>
+                            <w:rFonts w:ascii="Calibri" w:eastAsia="Calibri" w:hAnsi="Calibri" w:cs="Arial"/>
+                            <w:b/>
+                            <w:bCs/>
+                            <w:color w:val="ED7D31"/>
+                            <w:sz w:val="28"/>
+                            <w:szCs w:val="28"/>
+                            <w14:ligatures w14:val="none"/>
+                          </w:rPr>
+                        </w:pPr>
+                        <w:r>
+                          <w:rPr>
+                            <w:rFonts w:ascii="Calibri" w:eastAsia="Calibri" w:hAnsi="Calibri" w:cs="Arial"/>
+                            <w:b/>
+                            <w:bCs/>
+                            <w:color w:val="ED7D31"/>
+                            <w:sz w:val="28"/>
+                            <w:szCs w:val="28"/>
+                          </w:rPr>
+                          <w:t>Inherits</w:t>
+                        </w:r>
+                      </w:p>
+                    </w:txbxContent>
+                  </v:textbox>
+                </v:shape>
+                <v:shape id="Text Box 1" o:spid="_x0000_s1039" type="#_x0000_t202" style="position:absolute;left:23364;top:30984;width:8230;height:3429;visibility:visible;mso-wrap-style:square;v-text-anchor:top" o:gfxdata="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" fillcolor="white [3201]" strokeweight=".5pt">
+                  <v:textbox>
+                    <w:txbxContent>
+                      <w:p>
+                        <w:pPr>
+                          <w:spacing w:line="256" w:lineRule="auto"/>
+                          <w:jc w:val="center"/>
+                          <w:rPr>
+                            <w:rFonts w:ascii="Calibri" w:eastAsia="Calibri" w:hAnsi="Calibri" w:cs="Arial"/>
+                            <w:b/>
+                            <w:bCs/>
+                            <w:color w:val="ED7D31"/>
+                            <w:sz w:val="28"/>
+                            <w:szCs w:val="28"/>
+                            <w14:ligatures w14:val="none"/>
+                          </w:rPr>
+                        </w:pPr>
+                        <w:r>
+                          <w:rPr>
+                            <w:rFonts w:ascii="Calibri" w:eastAsia="Calibri" w:hAnsi="Calibri" w:cs="Arial"/>
+                            <w:b/>
+                            <w:bCs/>
+                            <w:color w:val="ED7D31"/>
+                            <w:sz w:val="28"/>
+                            <w:szCs w:val="28"/>
+                          </w:rPr>
+                          <w:t>Inherits</w:t>
+                        </w:r>
+                      </w:p>
+                    </w:txbxContent>
+                  </v:textbox>
+                </v:shape>
+                <v:shape id="Connector: Elbow 615970873" o:spid="_x0000_s1040" type="#_x0000_t34" style="position:absolute;left:5105;top:7010;width:14174;height:13716;rotation:90;flip:x y;visibility:visible;mso-wrap-style:square" o:connectortype="elbow" o:gfxdata="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" adj="21600" strokecolor="#4472c4 [3204]" strokeweight="1pt">
+                  <v:stroke endarrow="block"/>
+                </v:shape>
+                <v:shape id="Connector: Elbow 2102095905" o:spid="_x0000_s1041" type="#_x0000_t34" style="position:absolute;left:35737;top:6781;width:15393;height:14402;rotation:180;visibility:visible;mso-wrap-style:square" o:connectortype="elbow" o:gfxdata="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" adj="-107" strokecolor="#4472c4 [3204]" strokeweight="1pt">
+                  <v:stroke endarrow="block"/>
+                </v:shape>
+                <v:shapetype id="_x0000_t32" coordsize="21600,21600" o:spt="32" o:oned="t" path="m,l21600,21600e" filled="f">
+                  <v:path arrowok="t" fillok="f" o:connecttype="none"/>
+                  <o:lock v:ext="edit" shapetype="t"/>
+                </v:shapetype>
+                <v:shape id="Straight Arrow Connector 1007701983" o:spid="_x0000_s1042" type="#_x0000_t32" style="position:absolute;left:23012;top:20574;width:0;height:21031;flip:y;visibility:visible;mso-wrap-style:square" o:connectortype="straight" o:gfxdata="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" strokecolor="#4472c4 [3204]" strokeweight="1pt">
+                  <v:stroke endarrow="block" joinstyle="miter"/>
+                </v:shape>
+                <v:shape id="Connector: Elbow 1805847262" o:spid="_x0000_s1043" type="#_x0000_t34" style="position:absolute;left:14830;top:51634;width:1527;height:17693;rotation:180;flip:x y;visibility:visible;mso-wrap-style:square" o:connectortype="elbow" o:gfxdata="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" adj="-100216" strokecolor="black [3200]" strokeweight="1pt">
+                  <v:stroke endarrow="block"/>
+                </v:shape>
+                <v:shapetype id="_x0000_t35" coordsize="21600,21600" o:spt="35" o:oned="t" adj="10800,10800" path="m,l@0,0@0@1,21600@1,21600,21600e" filled="f">
+                  <v:stroke joinstyle="miter"/>
+                  <v:formulas>
+                    <v:f eqn="val #0"/>
+                    <v:f eqn="val #1"/>
+                    <v:f eqn="mid #0 width"/>
+                    <v:f eqn="prod #1 1 2"/>
+                  </v:formulas>
+                  <v:path arrowok="t" fillok="f" o:connecttype="none"/>
+                  <v:handles>
+                    <v:h position="#0,@3"/>
+                    <v:h position="@2,#1"/>
+                  </v:handles>
+                  <o:lock v:ext="edit" shapetype="t"/>
+                </v:shapetype>
+                <v:shape id="Connector: Elbow 233203939" o:spid="_x0000_s1044" type="#_x0000_t35" style="position:absolute;left:30580;top:59916;width:17860;height:1295;rotation:90;flip:x y;visibility:visible;mso-wrap-style:square" o:connectortype="elbow" o:gfxdata="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" adj="-75,167718" strokecolor="#4472c4 [3204]" strokeweight="1pt">
+                  <v:stroke endarrow="block"/>
+                </v:shape>
+                <v:shape id="Text Box 1" o:spid="_x0000_s1045" type="#_x0000_t202" style="position:absolute;left:3705;top:58340;width:8229;height:3429;visibility:visible;mso-wrap-style:square;v-text-anchor:top" o:gfxdata="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" fillcolor="white [3201]" strokeweight=".5pt">
+                  <v:textbox>
+                    <w:txbxContent>
+                      <w:p>
+                        <w:pPr>
+                          <w:spacing w:line="256" w:lineRule="auto"/>
+                          <w:jc w:val="center"/>
+                          <w:rPr>
+                            <w:rFonts w:ascii="Calibri" w:eastAsia="Calibri" w:hAnsi="Calibri" w:cs="Arial"/>
+                            <w:b/>
+                            <w:bCs/>
+                            <w:color w:val="ED7D31"/>
+                            <w:sz w:val="28"/>
+                            <w:szCs w:val="28"/>
+                            <w14:ligatures w14:val="none"/>
+                          </w:rPr>
+                        </w:pPr>
+                        <w:r>
+                          <w:rPr>
+                            <w:rFonts w:ascii="Calibri" w:eastAsia="Calibri" w:hAnsi="Calibri" w:cs="Arial"/>
+                            <w:b/>
+                            <w:bCs/>
+                            <w:color w:val="ED7D31"/>
+                            <w:sz w:val="28"/>
+                            <w:szCs w:val="28"/>
+                          </w:rPr>
+                          <w:t>Inherits</w:t>
+                        </w:r>
+                      </w:p>
+                    </w:txbxContent>
+                  </v:textbox>
+                </v:shape>
+                <v:shape id="Text Box 1" o:spid="_x0000_s1046" type="#_x0000_t202" style="position:absolute;left:6981;top:5229;width:8230;height:3429;visibility:visible;mso-wrap-style:square;v-text-anchor:top" o:gfxdata="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" fillcolor="white [3201]" strokeweight=".5pt">
+                  <v:textbox>
+                    <w:txbxContent>
+                      <w:p>
+                        <w:pPr>
+                          <w:spacing w:line="254" w:lineRule="auto"/>
+                          <w:jc w:val="center"/>
+                          <w:rPr>
+                            <w:rFonts w:ascii="Calibri" w:eastAsia="Calibri" w:hAnsi="Calibri" w:cs="Arial"/>
+                            <w:b/>
+                            <w:bCs/>
+                            <w:color w:val="ED7D31"/>
+                            <w:sz w:val="28"/>
+                            <w:szCs w:val="28"/>
+                            <w14:ligatures w14:val="none"/>
+                          </w:rPr>
+                        </w:pPr>
+                        <w:r>
+                          <w:rPr>
+                            <w:rFonts w:ascii="Calibri" w:eastAsia="Calibri" w:hAnsi="Calibri" w:cs="Arial"/>
+                            <w:b/>
+                            <w:bCs/>
+                            <w:color w:val="ED7D31"/>
+                            <w:sz w:val="28"/>
+                            <w:szCs w:val="28"/>
+                          </w:rPr>
+                          <w:t>IS a</w:t>
+                        </w:r>
+                      </w:p>
+                    </w:txbxContent>
+                  </v:textbox>
+                </v:shape>
+                <v:shape id="Text Box 1" o:spid="_x0000_s1047" type="#_x0000_t202" style="position:absolute;left:40357;top:5229;width:8229;height:3429;visibility:visible;mso-wrap-style:square;v-text-anchor:top" o:gfxdata="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" fillcolor="white [3201]" strokeweight=".5pt">
+                  <v:textbox>
+                    <w:txbxContent>
+                      <w:p>
+                        <w:pPr>
+                          <w:spacing w:line="252" w:lineRule="auto"/>
+                          <w:jc w:val="center"/>
+                          <w:rPr>
+                            <w:rFonts w:ascii="Calibri" w:eastAsia="Calibri" w:hAnsi="Calibri" w:cs="Arial"/>
+                            <w:b/>
+                            <w:bCs/>
+                            <w:color w:val="ED7D31"/>
+                            <w:sz w:val="28"/>
+                            <w:szCs w:val="28"/>
+                            <w14:ligatures w14:val="none"/>
+                          </w:rPr>
+                        </w:pPr>
+                        <w:r>
+                          <w:rPr>
+                            <w:rFonts w:ascii="Calibri" w:eastAsia="Calibri" w:hAnsi="Calibri" w:cs="Arial"/>
+                            <w:b/>
+                            <w:bCs/>
+                            <w:color w:val="ED7D31"/>
+                            <w:sz w:val="28"/>
+                            <w:szCs w:val="28"/>
+                          </w:rPr>
+                          <w:t>IS a</w:t>
+                        </w:r>
+                      </w:p>
+                    </w:txbxContent>
+                  </v:textbox>
+                </v:shape>
+                <v:shape id="Text Box 1" o:spid="_x0000_s1048" type="#_x0000_t202" style="position:absolute;left:20926;top:24003;width:4982;height:2638;visibility:visible;mso-wrap-style:square;v-text-anchor:top" o:gfxdata="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" fillcolor="white [3201]" strokeweight=".5pt">
+                  <v:textbox>
+                    <w:txbxContent>
+                      <w:p>
+                        <w:pPr>
+                          <w:spacing w:line="252" w:lineRule="auto"/>
+                          <w:jc w:val="center"/>
+                          <w:rPr>
+                            <w:rFonts w:ascii="Calibri" w:eastAsia="Calibri" w:hAnsi="Calibri" w:cs="Arial"/>
+                            <w:b/>
+                            <w:bCs/>
+                            <w:color w:val="ED7D31"/>
+                            <w:sz w:val="28"/>
+                            <w:szCs w:val="28"/>
+                            <w14:ligatures w14:val="none"/>
+                          </w:rPr>
+                        </w:pPr>
+                        <w:r>
+                          <w:rPr>
+                            <w:rFonts w:ascii="Calibri" w:eastAsia="Calibri" w:hAnsi="Calibri" w:cs="Arial"/>
+                            <w:b/>
+                            <w:bCs/>
+                            <w:color w:val="ED7D31"/>
+                            <w:sz w:val="28"/>
+                            <w:szCs w:val="28"/>
+                          </w:rPr>
+                          <w:t>IS a</w:t>
+                        </w:r>
+                      </w:p>
+                    </w:txbxContent>
+                  </v:textbox>
+                </v:shape>
+                <v:shape id="Text Box 1" o:spid="_x0000_s1049" type="#_x0000_t202" style="position:absolute;left:44624;top:58111;width:8230;height:3429;visibility:visible;mso-wrap-style:square;v-text-anchor:top" o:gfxdata="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" fillcolor="white [3201]" strokeweight=".5pt">
+                  <v:textbox>
+                    <w:txbxContent>
+                      <w:p>
+                        <w:pPr>
+                          <w:spacing w:line="252" w:lineRule="auto"/>
+                          <w:jc w:val="center"/>
+                          <w:rPr>
+                            <w:rFonts w:ascii="Calibri" w:eastAsia="Calibri" w:hAnsi="Calibri" w:cs="Arial"/>
+                            <w:b/>
+                            <w:bCs/>
+                            <w:color w:val="ED7D31"/>
+                            <w:sz w:val="28"/>
+                            <w:szCs w:val="28"/>
+                            <w14:ligatures w14:val="none"/>
+                          </w:rPr>
+                        </w:pPr>
+                        <w:r>
+                          <w:rPr>
+                            <w:rFonts w:ascii="Calibri" w:eastAsia="Calibri" w:hAnsi="Calibri" w:cs="Arial"/>
+                            <w:b/>
+                            <w:bCs/>
+                            <w:color w:val="ED7D31"/>
+                            <w:sz w:val="28"/>
+                            <w:szCs w:val="28"/>
+                          </w:rPr>
+                          <w:t>IS a</w:t>
+                        </w:r>
+                      </w:p>
+                    </w:txbxContent>
+                  </v:textbox>
                 </v:shape>
                 <w10:anchorlock/>
               </v:group>
@@ -5266,7 +6249,7 @@
         <mc:AlternateContent>
           <mc:Choice Requires="wpc">
             <w:drawing>
-              <wp:inline distT="0" distB="0" distL="0" distR="0" wp14:anchorId="09733A5F" wp14:editId="7560B95A">
+              <wp:inline distT="0" distB="0" distL="0" distR="0" wp14:anchorId="09733A5F" wp14:editId="2233DA51">
                 <wp:extent cx="5486400" cy="6248400"/>
                 <wp:effectExtent l="0" t="0" r="0" b="0"/>
                 <wp:docPr id="1653290893" name="Canvas 2"/>
@@ -5847,7 +6830,6 @@
                                 </w:rPr>
                               </w:pPr>
                               <w:proofErr w:type="spellStart"/>
-                              <w:proofErr w:type="gramStart"/>
                               <w:r>
                                 <w:rPr>
                                   <w:rFonts w:asciiTheme="majorBidi" w:eastAsia="Calibri" w:hAnsiTheme="majorBidi" w:cstheme="majorBidi"/>
@@ -5863,16 +6845,7 @@
                                   <w:sz w:val="24"/>
                                   <w:szCs w:val="24"/>
                                 </w:rPr>
-                                <w:t>(</w:t>
-                              </w:r>
-                              <w:proofErr w:type="gramEnd"/>
-                              <w:r>
-                                <w:rPr>
-                                  <w:rFonts w:asciiTheme="majorBidi" w:eastAsia="Calibri" w:hAnsiTheme="majorBidi" w:cstheme="majorBidi"/>
-                                  <w:sz w:val="24"/>
-                                  <w:szCs w:val="24"/>
-                                </w:rPr>
-                                <w:t>String step);</w:t>
+                                <w:t>(String step);</w:t>
                               </w:r>
                             </w:p>
                             <w:p>
@@ -5885,7 +6858,6 @@
                                 </w:rPr>
                               </w:pPr>
                               <w:proofErr w:type="spellStart"/>
-                              <w:proofErr w:type="gramStart"/>
                               <w:r>
                                 <w:rPr>
                                   <w:rFonts w:asciiTheme="majorBidi" w:eastAsia="Calibri" w:hAnsiTheme="majorBidi" w:cstheme="majorBidi"/>
@@ -5901,16 +6873,7 @@
                                   <w:sz w:val="24"/>
                                   <w:szCs w:val="24"/>
                                 </w:rPr>
-                                <w:t>(</w:t>
-                              </w:r>
-                              <w:proofErr w:type="gramEnd"/>
-                              <w:r>
-                                <w:rPr>
-                                  <w:rFonts w:asciiTheme="majorBidi" w:eastAsia="Calibri" w:hAnsiTheme="majorBidi" w:cstheme="majorBidi"/>
-                                  <w:sz w:val="24"/>
-                                  <w:szCs w:val="24"/>
-                                </w:rPr>
-                                <w:t>String step);</w:t>
+                                <w:t>(String step);</w:t>
                               </w:r>
                             </w:p>
                           </w:txbxContent>
@@ -5956,7 +6919,7 @@
                         <wps:spPr>
                           <a:xfrm>
                             <a:off x="271440" y="2313600"/>
-                            <a:ext cx="2144100" cy="1653540"/>
+                            <a:ext cx="2426040" cy="1653540"/>
                           </a:xfrm>
                           <a:prstGeom prst="rect">
                             <a:avLst/>
@@ -6135,6 +7098,15 @@
                               <w:r>
                                 <w:rPr>
                                   <w:rFonts w:asciiTheme="majorBidi" w:eastAsia="Calibri" w:hAnsiTheme="majorBidi" w:cstheme="majorBidi"/>
+                                  <w:color w:val="ED7D31" w:themeColor="accent2"/>
+                                  <w:sz w:val="24"/>
+                                  <w:szCs w:val="24"/>
+                                </w:rPr>
+                                <w:t xml:space="preserve">Has </w:t>
+                              </w:r>
+                              <w:r>
+                                <w:rPr>
+                                  <w:rFonts w:asciiTheme="majorBidi" w:eastAsia="Calibri" w:hAnsiTheme="majorBidi" w:cstheme="majorBidi"/>
                                   <w:sz w:val="24"/>
                                   <w:szCs w:val="24"/>
                                 </w:rPr>
@@ -6207,7 +7179,6 @@
                                 <w:t xml:space="preserve">Override </w:t>
                               </w:r>
                               <w:proofErr w:type="spellStart"/>
-                              <w:proofErr w:type="gramStart"/>
                               <w:r>
                                 <w:rPr>
                                   <w:rFonts w:asciiTheme="majorBidi" w:eastAsia="Calibri" w:hAnsiTheme="majorBidi" w:cstheme="majorBidi"/>
@@ -6223,16 +7194,7 @@
                                   <w:sz w:val="24"/>
                                   <w:szCs w:val="24"/>
                                 </w:rPr>
-                                <w:t>(</w:t>
-                              </w:r>
-                              <w:proofErr w:type="gramEnd"/>
-                              <w:r>
-                                <w:rPr>
-                                  <w:rFonts w:asciiTheme="majorBidi" w:eastAsia="Calibri" w:hAnsiTheme="majorBidi" w:cstheme="majorBidi"/>
-                                  <w:sz w:val="24"/>
-                                  <w:szCs w:val="24"/>
-                                </w:rPr>
-                                <w:t>);</w:t>
+                                <w:t>();</w:t>
                               </w:r>
                             </w:p>
                           </w:txbxContent>
@@ -6289,7 +7251,6 @@
                                   <w14:ligatures w14:val="none"/>
                                 </w:rPr>
                               </w:pPr>
-                              <w:proofErr w:type="spellStart"/>
                               <w:r>
                                 <w:rPr>
                                   <w:rFonts w:asciiTheme="majorBidi" w:eastAsia="Calibri" w:hAnsiTheme="majorBidi" w:cstheme="majorBidi"/>
@@ -6299,9 +7260,8 @@
                                   <w:szCs w:val="28"/>
                                   <w:u w:val="single"/>
                                 </w:rPr>
-                                <w:t>GymHall</w:t>
-                              </w:r>
-                              <w:proofErr w:type="spellEnd"/>
+                                <w:t>Equipment</w:t>
+                              </w:r>
                               <w:r>
                                 <w:rPr>
                                   <w:rFonts w:asciiTheme="majorBidi" w:eastAsia="Calibri" w:hAnsiTheme="majorBidi" w:cstheme="majorBidi"/>
@@ -6502,7 +7462,6 @@
                                 <w:t xml:space="preserve">Override </w:t>
                               </w:r>
                               <w:proofErr w:type="spellStart"/>
-                              <w:proofErr w:type="gramStart"/>
                               <w:r>
                                 <w:rPr>
                                   <w:rFonts w:asciiTheme="majorBidi" w:eastAsia="Calibri" w:hAnsiTheme="majorBidi" w:cstheme="majorBidi"/>
@@ -6518,16 +7477,7 @@
                                   <w:sz w:val="24"/>
                                   <w:szCs w:val="24"/>
                                 </w:rPr>
-                                <w:t>(</w:t>
-                              </w:r>
-                              <w:proofErr w:type="gramEnd"/>
-                              <w:r>
-                                <w:rPr>
-                                  <w:rFonts w:asciiTheme="majorBidi" w:eastAsia="Calibri" w:hAnsiTheme="majorBidi" w:cstheme="majorBidi"/>
-                                  <w:sz w:val="24"/>
-                                  <w:szCs w:val="24"/>
-                                </w:rPr>
-                                <w:t>);</w:t>
+                                <w:t>();</w:t>
                               </w:r>
                             </w:p>
                           </w:txbxContent>
@@ -6681,7 +7631,6 @@
                                 </w:rPr>
                               </w:pPr>
                               <w:proofErr w:type="spellStart"/>
-                              <w:proofErr w:type="gramStart"/>
                               <w:r>
                                 <w:rPr>
                                   <w:rFonts w:asciiTheme="majorBidi" w:eastAsia="Calibri" w:hAnsiTheme="majorBidi" w:cstheme="majorBidi"/>
@@ -6697,16 +7646,7 @@
                                   <w:sz w:val="24"/>
                                   <w:szCs w:val="24"/>
                                 </w:rPr>
-                                <w:t>(</w:t>
-                              </w:r>
-                              <w:proofErr w:type="gramEnd"/>
-                              <w:r>
-                                <w:rPr>
-                                  <w:rFonts w:asciiTheme="majorBidi" w:eastAsia="Calibri" w:hAnsiTheme="majorBidi" w:cstheme="majorBidi"/>
-                                  <w:sz w:val="24"/>
-                                  <w:szCs w:val="24"/>
-                                </w:rPr>
-                                <w:t>);</w:t>
+                                <w:t>();</w:t>
                               </w:r>
                             </w:p>
                             <w:p>
@@ -6719,7 +7659,6 @@
                                 </w:rPr>
                               </w:pPr>
                               <w:proofErr w:type="spellStart"/>
-                              <w:proofErr w:type="gramStart"/>
                               <w:r>
                                 <w:rPr>
                                   <w:rFonts w:asciiTheme="majorBidi" w:eastAsia="Calibri" w:hAnsiTheme="majorBidi" w:cstheme="majorBidi"/>
@@ -6735,16 +7674,7 @@
                                   <w:sz w:val="24"/>
                                   <w:szCs w:val="24"/>
                                 </w:rPr>
-                                <w:t>(</w:t>
-                              </w:r>
-                              <w:proofErr w:type="gramEnd"/>
-                              <w:r>
-                                <w:rPr>
-                                  <w:rFonts w:asciiTheme="majorBidi" w:eastAsia="Calibri" w:hAnsiTheme="majorBidi" w:cstheme="majorBidi"/>
-                                  <w:sz w:val="24"/>
-                                  <w:szCs w:val="24"/>
-                                </w:rPr>
-                                <w:t>Person person);</w:t>
+                                <w:t>(Person person);</w:t>
                               </w:r>
                             </w:p>
                             <w:p>
@@ -6757,7 +7687,6 @@
                                 </w:rPr>
                               </w:pPr>
                               <w:proofErr w:type="spellStart"/>
-                              <w:proofErr w:type="gramStart"/>
                               <w:r>
                                 <w:rPr>
                                   <w:rFonts w:asciiTheme="majorBidi" w:eastAsia="Calibri" w:hAnsiTheme="majorBidi" w:cstheme="majorBidi"/>
@@ -6773,16 +7702,7 @@
                                   <w:sz w:val="24"/>
                                   <w:szCs w:val="24"/>
                                 </w:rPr>
-                                <w:t>(</w:t>
-                              </w:r>
-                              <w:proofErr w:type="gramEnd"/>
-                              <w:r>
-                                <w:rPr>
-                                  <w:rFonts w:asciiTheme="majorBidi" w:eastAsia="Calibri" w:hAnsiTheme="majorBidi" w:cstheme="majorBidi"/>
-                                  <w:sz w:val="24"/>
-                                  <w:szCs w:val="24"/>
-                                </w:rPr>
-                                <w:t>Person person);</w:t>
+                                <w:t>(Person person);</w:t>
                               </w:r>
                             </w:p>
                           </w:txbxContent>
@@ -6906,7 +7826,6 @@
                                 </w:rPr>
                               </w:pPr>
                               <w:proofErr w:type="spellStart"/>
-                              <w:proofErr w:type="gramStart"/>
                               <w:r>
                                 <w:rPr>
                                   <w:rFonts w:asciiTheme="majorBidi" w:eastAsia="Calibri" w:hAnsiTheme="majorBidi" w:cstheme="majorBidi"/>
@@ -6922,16 +7841,7 @@
                                   <w:sz w:val="24"/>
                                   <w:szCs w:val="24"/>
                                 </w:rPr>
-                                <w:t>(</w:t>
-                              </w:r>
-                              <w:proofErr w:type="gramEnd"/>
-                              <w:r>
-                                <w:rPr>
-                                  <w:rFonts w:asciiTheme="majorBidi" w:eastAsia="Calibri" w:hAnsiTheme="majorBidi" w:cstheme="majorBidi"/>
-                                  <w:sz w:val="24"/>
-                                  <w:szCs w:val="24"/>
-                                </w:rPr>
-                                <w:t>);</w:t>
+                                <w:t>();</w:t>
                               </w:r>
                             </w:p>
                             <w:p>
@@ -6944,7 +7854,6 @@
                                 </w:rPr>
                               </w:pPr>
                               <w:proofErr w:type="spellStart"/>
-                              <w:proofErr w:type="gramStart"/>
                               <w:r>
                                 <w:rPr>
                                   <w:rFonts w:asciiTheme="majorBidi" w:eastAsia="Calibri" w:hAnsiTheme="majorBidi" w:cstheme="majorBidi"/>
@@ -6960,16 +7869,7 @@
                                   <w:sz w:val="24"/>
                                   <w:szCs w:val="24"/>
                                 </w:rPr>
-                                <w:t>(</w:t>
-                              </w:r>
-                              <w:proofErr w:type="gramEnd"/>
-                              <w:r>
-                                <w:rPr>
-                                  <w:rFonts w:asciiTheme="majorBidi" w:eastAsia="Calibri" w:hAnsiTheme="majorBidi" w:cstheme="majorBidi"/>
-                                  <w:sz w:val="24"/>
-                                  <w:szCs w:val="24"/>
-                                </w:rPr>
-                                <w:t>Admin admin, Object appended, String operation);</w:t>
+                                <w:t>(Admin admin, Object appended, String operation);</w:t>
                               </w:r>
                             </w:p>
                           </w:txbxContent>
@@ -6989,12 +7889,12 @@
           </mc:Choice>
           <mc:Fallback>
             <w:pict>
-              <v:group w14:anchorId="09733A5F" id="Canvas 2" o:spid="_x0000_s1037" editas="canvas" style="width:6in;height:492pt;mso-position-horizontal-relative:char;mso-position-vertical-relative:line" coordsize="54864,62484" o:gfxdata="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">
-                <v:shape id="_x0000_s1038" type="#_x0000_t75" style="position:absolute;width:54864;height:62484;visibility:visible;mso-wrap-style:square" filled="t">
+              <v:group w14:anchorId="09733A5F" id="Canvas 2" o:spid="_x0000_s1050" editas="canvas" style="width:6in;height:492pt;mso-position-horizontal-relative:char;mso-position-vertical-relative:line" coordsize="54864,62484" o:gfxdata="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">
+                <v:shape id="_x0000_s1051" type="#_x0000_t75" style="position:absolute;width:54864;height:62484;visibility:visible;mso-wrap-style:square" filled="t">
                   <v:fill o:detectmouseclick="t"/>
                   <v:path o:connecttype="none"/>
                 </v:shape>
-                <v:rect id="Rectangle 705221404" o:spid="_x0000_s1039" style="position:absolute;left:3124;top:1295;width:16992;height:16535;visibility:visible;mso-wrap-style:square;v-text-anchor:top" o:gfxdata="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" fillcolor="white [3201]" strokecolor="black [3213]" strokeweight="1pt">
+                <v:rect id="Rectangle 705221404" o:spid="_x0000_s1052" style="position:absolute;left:3124;top:1295;width:16992;height:16535;visibility:visible;mso-wrap-style:square;v-text-anchor:top" o:gfxdata="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" fillcolor="white [3201]" strokecolor="black [3213]" strokeweight="1pt">
                   <v:textbox>
                     <w:txbxContent>
                       <w:p>
@@ -7248,7 +8148,7 @@
                     </w:txbxContent>
                   </v:textbox>
                 </v:rect>
-                <v:rect id="Rectangle 405559552" o:spid="_x0000_s1040" style="position:absolute;left:29232;top:1066;width:19612;height:16917;visibility:visible;mso-wrap-style:square;v-text-anchor:top" o:gfxdata="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" fillcolor="white [3201]" strokecolor="black [3213]" strokeweight="1pt">
+                <v:rect id="Rectangle 405559552" o:spid="_x0000_s1053" style="position:absolute;left:29232;top:1066;width:19612;height:16917;visibility:visible;mso-wrap-style:square;v-text-anchor:top" o:gfxdata="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" fillcolor="white [3201]" strokecolor="black [3213]" strokeweight="1pt">
                   <v:textbox>
                     <w:txbxContent>
                       <w:p>
@@ -7493,7 +8393,6 @@
                           </w:rPr>
                         </w:pPr>
                         <w:proofErr w:type="spellStart"/>
-                        <w:proofErr w:type="gramStart"/>
                         <w:r>
                           <w:rPr>
                             <w:rFonts w:asciiTheme="majorBidi" w:eastAsia="Calibri" w:hAnsiTheme="majorBidi" w:cstheme="majorBidi"/>
@@ -7509,16 +8408,7 @@
                             <w:sz w:val="24"/>
                             <w:szCs w:val="24"/>
                           </w:rPr>
-                          <w:t>(</w:t>
-                        </w:r>
-                        <w:proofErr w:type="gramEnd"/>
-                        <w:r>
-                          <w:rPr>
-                            <w:rFonts w:asciiTheme="majorBidi" w:eastAsia="Calibri" w:hAnsiTheme="majorBidi" w:cstheme="majorBidi"/>
-                            <w:sz w:val="24"/>
-                            <w:szCs w:val="24"/>
-                          </w:rPr>
-                          <w:t>String step);</w:t>
+                          <w:t>(String step);</w:t>
                         </w:r>
                       </w:p>
                       <w:p>
@@ -7531,7 +8421,6 @@
                           </w:rPr>
                         </w:pPr>
                         <w:proofErr w:type="spellStart"/>
-                        <w:proofErr w:type="gramStart"/>
                         <w:r>
                           <w:rPr>
                             <w:rFonts w:asciiTheme="majorBidi" w:eastAsia="Calibri" w:hAnsiTheme="majorBidi" w:cstheme="majorBidi"/>
@@ -7547,25 +8436,16 @@
                             <w:sz w:val="24"/>
                             <w:szCs w:val="24"/>
                           </w:rPr>
-                          <w:t>(</w:t>
-                        </w:r>
-                        <w:proofErr w:type="gramEnd"/>
-                        <w:r>
-                          <w:rPr>
-                            <w:rFonts w:asciiTheme="majorBidi" w:eastAsia="Calibri" w:hAnsiTheme="majorBidi" w:cstheme="majorBidi"/>
-                            <w:sz w:val="24"/>
-                            <w:szCs w:val="24"/>
-                          </w:rPr>
-                          <w:t>String step);</w:t>
+                          <w:t>(String step);</w:t>
                         </w:r>
                       </w:p>
                     </w:txbxContent>
                   </v:textbox>
                 </v:rect>
-                <v:line id="Straight Connector 1633134232" o:spid="_x0000_s1041" style="position:absolute;visibility:visible;mso-wrap-style:square" from="609,20955" to="54559,20955" o:connectortype="straight" o:gfxdata="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" strokecolor="black [3200]" strokeweight="1pt">
+                <v:line id="Straight Connector 1633134232" o:spid="_x0000_s1054" style="position:absolute;visibility:visible;mso-wrap-style:square" from="609,20955" to="54559,20955" o:connectortype="straight" o:gfxdata="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" strokecolor="black [3200]" strokeweight="1pt">
                   <v:stroke joinstyle="miter"/>
                 </v:line>
-                <v:rect id="Rectangle 1431596237" o:spid="_x0000_s1042" style="position:absolute;left:2714;top:23136;width:21441;height:16535;visibility:visible;mso-wrap-style:square;v-text-anchor:top" o:gfxdata="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" fillcolor="white [3201]" strokecolor="black [3213]" strokeweight="1pt">
+                <v:rect id="Rectangle 1431596237" o:spid="_x0000_s1055" style="position:absolute;left:2714;top:23136;width:24260;height:16535;visibility:visible;mso-wrap-style:square;v-text-anchor:top" o:gfxdata="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" fillcolor="white [3201]" strokecolor="black [3213]" strokeweight="1pt">
                   <v:textbox>
                     <w:txbxContent>
                       <w:p>
@@ -7720,6 +8600,15 @@
                         <w:r>
                           <w:rPr>
                             <w:rFonts w:asciiTheme="majorBidi" w:eastAsia="Calibri" w:hAnsiTheme="majorBidi" w:cstheme="majorBidi"/>
+                            <w:color w:val="ED7D31" w:themeColor="accent2"/>
+                            <w:sz w:val="24"/>
+                            <w:szCs w:val="24"/>
+                          </w:rPr>
+                          <w:t xml:space="preserve">Has </w:t>
+                        </w:r>
+                        <w:r>
+                          <w:rPr>
+                            <w:rFonts w:asciiTheme="majorBidi" w:eastAsia="Calibri" w:hAnsiTheme="majorBidi" w:cstheme="majorBidi"/>
                             <w:sz w:val="24"/>
                             <w:szCs w:val="24"/>
                           </w:rPr>
@@ -7792,7 +8681,6 @@
                           <w:t xml:space="preserve">Override </w:t>
                         </w:r>
                         <w:proofErr w:type="spellStart"/>
-                        <w:proofErr w:type="gramStart"/>
                         <w:r>
                           <w:rPr>
                             <w:rFonts w:asciiTheme="majorBidi" w:eastAsia="Calibri" w:hAnsiTheme="majorBidi" w:cstheme="majorBidi"/>
@@ -7808,22 +8696,13 @@
                             <w:sz w:val="24"/>
                             <w:szCs w:val="24"/>
                           </w:rPr>
-                          <w:t>(</w:t>
-                        </w:r>
-                        <w:proofErr w:type="gramEnd"/>
-                        <w:r>
-                          <w:rPr>
-                            <w:rFonts w:asciiTheme="majorBidi" w:eastAsia="Calibri" w:hAnsiTheme="majorBidi" w:cstheme="majorBidi"/>
-                            <w:sz w:val="24"/>
-                            <w:szCs w:val="24"/>
-                          </w:rPr>
-                          <w:t>);</w:t>
+                          <w:t>();</w:t>
                         </w:r>
                       </w:p>
                     </w:txbxContent>
                   </v:textbox>
                 </v:rect>
-                <v:rect id="Rectangle 330536687" o:spid="_x0000_s1043" style="position:absolute;left:29613;top:23136;width:21437;height:16535;visibility:visible;mso-wrap-style:square;v-text-anchor:top" o:gfxdata="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" fillcolor="white [3201]" strokecolor="black [3213]" strokeweight="1pt">
+                <v:rect id="Rectangle 330536687" o:spid="_x0000_s1056" style="position:absolute;left:29613;top:23136;width:21437;height:16535;visibility:visible;mso-wrap-style:square;v-text-anchor:top" o:gfxdata="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" fillcolor="white [3201]" strokecolor="black [3213]" strokeweight="1pt">
                   <v:textbox>
                     <w:txbxContent>
                       <w:p>
@@ -7838,7 +8717,6 @@
                             <w14:ligatures w14:val="none"/>
                           </w:rPr>
                         </w:pPr>
-                        <w:proofErr w:type="spellStart"/>
                         <w:r>
                           <w:rPr>
                             <w:rFonts w:asciiTheme="majorBidi" w:eastAsia="Calibri" w:hAnsiTheme="majorBidi" w:cstheme="majorBidi"/>
@@ -7848,9 +8726,8 @@
                             <w:szCs w:val="28"/>
                             <w:u w:val="single"/>
                           </w:rPr>
-                          <w:t>GymHall</w:t>
-                        </w:r>
-                        <w:proofErr w:type="spellEnd"/>
+                          <w:t>Equipment</w:t>
+                        </w:r>
                         <w:r>
                           <w:rPr>
                             <w:rFonts w:asciiTheme="majorBidi" w:eastAsia="Calibri" w:hAnsiTheme="majorBidi" w:cstheme="majorBidi"/>
@@ -8051,7 +8928,6 @@
                           <w:t xml:space="preserve">Override </w:t>
                         </w:r>
                         <w:proofErr w:type="spellStart"/>
-                        <w:proofErr w:type="gramStart"/>
                         <w:r>
                           <w:rPr>
                             <w:rFonts w:asciiTheme="majorBidi" w:eastAsia="Calibri" w:hAnsiTheme="majorBidi" w:cstheme="majorBidi"/>
@@ -8067,25 +8943,16 @@
                             <w:sz w:val="24"/>
                             <w:szCs w:val="24"/>
                           </w:rPr>
-                          <w:t>(</w:t>
-                        </w:r>
-                        <w:proofErr w:type="gramEnd"/>
-                        <w:r>
-                          <w:rPr>
-                            <w:rFonts w:asciiTheme="majorBidi" w:eastAsia="Calibri" w:hAnsiTheme="majorBidi" w:cstheme="majorBidi"/>
-                            <w:sz w:val="24"/>
-                            <w:szCs w:val="24"/>
-                          </w:rPr>
-                          <w:t>);</w:t>
+                          <w:t>();</w:t>
                         </w:r>
                       </w:p>
                     </w:txbxContent>
                   </v:textbox>
                 </v:rect>
-                <v:line id="Straight Connector 1078849845" o:spid="_x0000_s1044" style="position:absolute;visibility:visible;mso-wrap-style:square" from="428,42338" to="54378,42338" o:connectortype="straight" o:gfxdata="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" strokecolor="black [3200]" strokeweight="1pt">
+                <v:line id="Straight Connector 1078849845" o:spid="_x0000_s1057" style="position:absolute;visibility:visible;mso-wrap-style:square" from="428,42338" to="54378,42338" o:connectortype="straight" o:gfxdata="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" strokecolor="black [3200]" strokeweight="1pt">
                   <v:stroke joinstyle="miter"/>
                 </v:line>
-                <v:rect id="Rectangle 291038374" o:spid="_x0000_s1045" style="position:absolute;left:2562;top:46986;width:21898;height:11535;visibility:visible;mso-wrap-style:square;v-text-anchor:top" o:gfxdata="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" fillcolor="white [3201]" strokecolor="black [3213]" strokeweight="1pt">
+                <v:rect id="Rectangle 291038374" o:spid="_x0000_s1058" style="position:absolute;left:2562;top:46986;width:21898;height:11535;visibility:visible;mso-wrap-style:square;v-text-anchor:top" o:gfxdata="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" fillcolor="white [3201]" strokecolor="black [3213]" strokeweight="1pt">
                   <v:textbox>
                     <w:txbxContent>
                       <w:p>
@@ -8169,7 +9036,6 @@
                           </w:rPr>
                         </w:pPr>
                         <w:proofErr w:type="spellStart"/>
-                        <w:proofErr w:type="gramStart"/>
                         <w:r>
                           <w:rPr>
                             <w:rFonts w:asciiTheme="majorBidi" w:eastAsia="Calibri" w:hAnsiTheme="majorBidi" w:cstheme="majorBidi"/>
@@ -8185,16 +9051,7 @@
                             <w:sz w:val="24"/>
                             <w:szCs w:val="24"/>
                           </w:rPr>
-                          <w:t>(</w:t>
-                        </w:r>
-                        <w:proofErr w:type="gramEnd"/>
-                        <w:r>
-                          <w:rPr>
-                            <w:rFonts w:asciiTheme="majorBidi" w:eastAsia="Calibri" w:hAnsiTheme="majorBidi" w:cstheme="majorBidi"/>
-                            <w:sz w:val="24"/>
-                            <w:szCs w:val="24"/>
-                          </w:rPr>
-                          <w:t>);</w:t>
+                          <w:t>();</w:t>
                         </w:r>
                       </w:p>
                       <w:p>
@@ -8207,7 +9064,6 @@
                           </w:rPr>
                         </w:pPr>
                         <w:proofErr w:type="spellStart"/>
-                        <w:proofErr w:type="gramStart"/>
                         <w:r>
                           <w:rPr>
                             <w:rFonts w:asciiTheme="majorBidi" w:eastAsia="Calibri" w:hAnsiTheme="majorBidi" w:cstheme="majorBidi"/>
@@ -8223,16 +9079,7 @@
                             <w:sz w:val="24"/>
                             <w:szCs w:val="24"/>
                           </w:rPr>
-                          <w:t>(</w:t>
-                        </w:r>
-                        <w:proofErr w:type="gramEnd"/>
-                        <w:r>
-                          <w:rPr>
-                            <w:rFonts w:asciiTheme="majorBidi" w:eastAsia="Calibri" w:hAnsiTheme="majorBidi" w:cstheme="majorBidi"/>
-                            <w:sz w:val="24"/>
-                            <w:szCs w:val="24"/>
-                          </w:rPr>
-                          <w:t>Person person);</w:t>
+                          <w:t>(Person person);</w:t>
                         </w:r>
                       </w:p>
                       <w:p>
@@ -8245,7 +9092,6 @@
                           </w:rPr>
                         </w:pPr>
                         <w:proofErr w:type="spellStart"/>
-                        <w:proofErr w:type="gramStart"/>
                         <w:r>
                           <w:rPr>
                             <w:rFonts w:asciiTheme="majorBidi" w:eastAsia="Calibri" w:hAnsiTheme="majorBidi" w:cstheme="majorBidi"/>
@@ -8261,22 +9107,13 @@
                             <w:sz w:val="24"/>
                             <w:szCs w:val="24"/>
                           </w:rPr>
-                          <w:t>(</w:t>
-                        </w:r>
-                        <w:proofErr w:type="gramEnd"/>
-                        <w:r>
-                          <w:rPr>
-                            <w:rFonts w:asciiTheme="majorBidi" w:eastAsia="Calibri" w:hAnsiTheme="majorBidi" w:cstheme="majorBidi"/>
-                            <w:sz w:val="24"/>
-                            <w:szCs w:val="24"/>
-                          </w:rPr>
-                          <w:t>Person person);</w:t>
+                          <w:t>(Person person);</w:t>
                         </w:r>
                       </w:p>
                     </w:txbxContent>
                   </v:textbox>
                 </v:rect>
-                <v:rect id="Rectangle 1744332084" o:spid="_x0000_s1046" style="position:absolute;left:30403;top:47037;width:21057;height:11532;visibility:visible;mso-wrap-style:square;v-text-anchor:top" o:gfxdata="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" fillcolor="white [3201]" strokecolor="black [3213]" strokeweight="1pt">
+                <v:rect id="Rectangle 1744332084" o:spid="_x0000_s1059" style="position:absolute;left:30403;top:47037;width:21057;height:11532;visibility:visible;mso-wrap-style:square;v-text-anchor:top" o:gfxdata="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" fillcolor="white [3201]" strokecolor="black [3213]" strokeweight="1pt">
                   <v:textbox>
                     <w:txbxContent>
                       <w:p>
@@ -8358,7 +9195,6 @@
                           </w:rPr>
                         </w:pPr>
                         <w:proofErr w:type="spellStart"/>
-                        <w:proofErr w:type="gramStart"/>
                         <w:r>
                           <w:rPr>
                             <w:rFonts w:asciiTheme="majorBidi" w:eastAsia="Calibri" w:hAnsiTheme="majorBidi" w:cstheme="majorBidi"/>
@@ -8374,16 +9210,7 @@
                             <w:sz w:val="24"/>
                             <w:szCs w:val="24"/>
                           </w:rPr>
-                          <w:t>(</w:t>
-                        </w:r>
-                        <w:proofErr w:type="gramEnd"/>
-                        <w:r>
-                          <w:rPr>
-                            <w:rFonts w:asciiTheme="majorBidi" w:eastAsia="Calibri" w:hAnsiTheme="majorBidi" w:cstheme="majorBidi"/>
-                            <w:sz w:val="24"/>
-                            <w:szCs w:val="24"/>
-                          </w:rPr>
-                          <w:t>);</w:t>
+                          <w:t>();</w:t>
                         </w:r>
                       </w:p>
                       <w:p>
@@ -8396,7 +9223,6 @@
                           </w:rPr>
                         </w:pPr>
                         <w:proofErr w:type="spellStart"/>
-                        <w:proofErr w:type="gramStart"/>
                         <w:r>
                           <w:rPr>
                             <w:rFonts w:asciiTheme="majorBidi" w:eastAsia="Calibri" w:hAnsiTheme="majorBidi" w:cstheme="majorBidi"/>
@@ -8412,16 +9238,7 @@
                             <w:sz w:val="24"/>
                             <w:szCs w:val="24"/>
                           </w:rPr>
-                          <w:t>(</w:t>
-                        </w:r>
-                        <w:proofErr w:type="gramEnd"/>
-                        <w:r>
-                          <w:rPr>
-                            <w:rFonts w:asciiTheme="majorBidi" w:eastAsia="Calibri" w:hAnsiTheme="majorBidi" w:cstheme="majorBidi"/>
-                            <w:sz w:val="24"/>
-                            <w:szCs w:val="24"/>
-                          </w:rPr>
-                          <w:t>Admin admin, Object appended, String operation);</w:t>
+                          <w:t>(Admin admin, Object appended, String operation);</w:t>
                         </w:r>
                       </w:p>
                     </w:txbxContent>

</xml_diff>